<commit_message>
updated SY2022 report Rmd to pull in redd data internally, without needing to load an .rda object. Also cleaned up some formatting issues. Re-saved that .Rmd as a template file as well.
</commit_message>
<xml_diff>
--- a/analysis/markdowns/Wenatchee_2022.docx
+++ b/analysis/markdowns/Wenatchee_2022.docx
@@ -97,13 +97,13 @@
         <w:pStyle w:val="Date"/>
       </w:pPr>
       <w:r>
-        <w:t xml:space="preserve">February</w:t>
+        <w:t xml:space="preserve">April</w:t>
       </w:r>
       <w:r>
         <w:t xml:space="preserve"> </w:t>
       </w:r>
       <w:r>
-        <w:t xml:space="preserve">06,</w:t>
+        <w:t xml:space="preserve">18,</w:t>
       </w:r>
       <w:r>
         <w:t xml:space="preserve"> </w:t>
@@ -1185,7 +1185,7 @@
       <w:r>
         <w:drawing>
           <wp:inline>
-            <wp:extent cx="5504749" cy="3669832"/>
+            <wp:extent cx="5504749" cy="4587290"/>
             <wp:effectExtent b="0" l="0" r="0" t="0"/>
             <wp:docPr descr="Figure 2.1: Net error covariate values. Colors correspond to either the original study (Model Data) or the reaches where the model was used in this report (Predictive Data)." title="" id="1" name="Picture"/>
             <a:graphic>
@@ -1206,7 +1206,7 @@
                   <pic:spPr bwMode="auto">
                     <a:xfrm>
                       <a:off x="0" y="0"/>
-                      <a:ext cx="5504749" cy="3669832"/>
+                      <a:ext cx="5504749" cy="4587290"/>
                     </a:xfrm>
                     <a:prstGeom prst="rect">
                       <a:avLst/>
@@ -1363,7 +1363,7 @@
         <w:t xml:space="preserve"> </w:t>
       </w:r>
       <w:r>
-        <w:t xml:space="preserve">7</w:t>
+        <w:t xml:space="preserve">7.1</w:t>
       </w:r>
       <w:r>
         <w:t xml:space="preserve"> </w:t>
@@ -1433,11 +1433,12 @@
         <w:tblCaption w:val="Table 2.2: Known number of fish removed at dams or due to harvest, by origin."/>
       </w:tblPr>
       <w:tblGrid>
-        <w:gridCol w:w="1584"/>
-        <w:gridCol w:w="1584"/>
-        <w:gridCol w:w="1584"/>
-        <w:gridCol w:w="1584"/>
-        <w:gridCol w:w="1584"/>
+        <w:gridCol w:w="1320"/>
+        <w:gridCol w:w="1320"/>
+        <w:gridCol w:w="1320"/>
+        <w:gridCol w:w="1320"/>
+        <w:gridCol w:w="1320"/>
+        <w:gridCol w:w="1320"/>
       </w:tblGrid>
       <w:tr>
         <w:trPr>
@@ -1448,22 +1449,34 @@
           <w:p>
             <w:pPr>
               <w:pStyle w:val="Compact"/>
-              <w:jc w:val="left"/>
-            </w:pPr>
-            <w:r>
-              <w:t xml:space="preserve">Subbasin</w:t>
-            </w:r>
-          </w:p>
-        </w:tc>
-        <w:tc>
-          <w:tcPr/>
-          <w:p>
-            <w:pPr>
-              <w:pStyle w:val="Compact"/>
               <w:jc w:val="right"/>
             </w:pPr>
             <w:r>
               <w:t xml:space="preserve">Spawn Year</w:t>
+            </w:r>
+          </w:p>
+        </w:tc>
+        <w:tc>
+          <w:tcPr/>
+          <w:p>
+            <w:pPr>
+              <w:pStyle w:val="Compact"/>
+              <w:jc w:val="left"/>
+            </w:pPr>
+            <w:r>
+              <w:t xml:space="preserve">Removal Location</w:t>
+            </w:r>
+          </w:p>
+        </w:tc>
+        <w:tc>
+          <w:tcPr/>
+          <w:p>
+            <w:pPr>
+              <w:pStyle w:val="Compact"/>
+              <w:jc w:val="left"/>
+            </w:pPr>
+            <w:r>
+              <w:t xml:space="preserve">Agency</w:t>
             </w:r>
           </w:p>
         </w:tc>
@@ -1510,18 +1523,6 @@
           <w:p>
             <w:pPr>
               <w:pStyle w:val="Compact"/>
-              <w:jc w:val="left"/>
-            </w:pPr>
-            <w:r>
-              <w:t xml:space="preserve">Wenatchee</w:t>
-            </w:r>
-          </w:p>
-        </w:tc>
-        <w:tc>
-          <w:tcPr/>
-          <w:p>
-            <w:pPr>
-              <w:pStyle w:val="Compact"/>
               <w:jc w:val="right"/>
             </w:pPr>
             <w:r>
@@ -1537,19 +1538,43 @@
               <w:jc w:val="left"/>
             </w:pPr>
             <w:r>
-              <w:t xml:space="preserve">Dryden</w:t>
-            </w:r>
-          </w:p>
-        </w:tc>
-        <w:tc>
-          <w:tcPr/>
-          <w:p>
-            <w:pPr>
-              <w:pStyle w:val="Compact"/>
-              <w:jc w:val="right"/>
-            </w:pPr>
-            <w:r>
-              <w:t xml:space="preserve">16</w:t>
+              <w:t xml:space="preserve">Dryden &amp; Tumwater Dams</w:t>
+            </w:r>
+          </w:p>
+        </w:tc>
+        <w:tc>
+          <w:tcPr/>
+          <w:p>
+            <w:pPr>
+              <w:pStyle w:val="Compact"/>
+              <w:jc w:val="left"/>
+            </w:pPr>
+            <w:r>
+              <w:t xml:space="preserve">WDFW-Wenatchee Research Office</w:t>
+            </w:r>
+          </w:p>
+        </w:tc>
+        <w:tc>
+          <w:tcPr/>
+          <w:p>
+            <w:pPr>
+              <w:pStyle w:val="Compact"/>
+              <w:jc w:val="left"/>
+            </w:pPr>
+            <w:r>
+              <w:t xml:space="preserve">Adult Trapping Surplus</w:t>
+            </w:r>
+          </w:p>
+        </w:tc>
+        <w:tc>
+          <w:tcPr/>
+          <w:p>
+            <w:pPr>
+              <w:pStyle w:val="Compact"/>
+              <w:jc w:val="right"/>
+            </w:pPr>
+            <w:r>
+              <w:t xml:space="preserve">0</w:t>
             </w:r>
           </w:p>
         </w:tc>
@@ -1572,18 +1597,6 @@
           <w:p>
             <w:pPr>
               <w:pStyle w:val="Compact"/>
-              <w:jc w:val="left"/>
-            </w:pPr>
-            <w:r>
-              <w:t xml:space="preserve">Wenatchee</w:t>
-            </w:r>
-          </w:p>
-        </w:tc>
-        <w:tc>
-          <w:tcPr/>
-          <w:p>
-            <w:pPr>
-              <w:pStyle w:val="Compact"/>
               <w:jc w:val="right"/>
             </w:pPr>
             <w:r>
@@ -1599,19 +1612,43 @@
               <w:jc w:val="left"/>
             </w:pPr>
             <w:r>
-              <w:t xml:space="preserve">Tumwater</w:t>
-            </w:r>
-          </w:p>
-        </w:tc>
-        <w:tc>
-          <w:tcPr/>
-          <w:p>
-            <w:pPr>
-              <w:pStyle w:val="Compact"/>
-              <w:jc w:val="right"/>
-            </w:pPr>
-            <w:r>
-              <w:t xml:space="preserve">32</w:t>
+              <w:t xml:space="preserve">Dryden &amp; Tumwater Dams</w:t>
+            </w:r>
+          </w:p>
+        </w:tc>
+        <w:tc>
+          <w:tcPr/>
+          <w:p>
+            <w:pPr>
+              <w:pStyle w:val="Compact"/>
+              <w:jc w:val="left"/>
+            </w:pPr>
+            <w:r>
+              <w:t xml:space="preserve">WDFW-Wenatchee Research Office</w:t>
+            </w:r>
+          </w:p>
+        </w:tc>
+        <w:tc>
+          <w:tcPr/>
+          <w:p>
+            <w:pPr>
+              <w:pStyle w:val="Compact"/>
+              <w:jc w:val="left"/>
+            </w:pPr>
+            <w:r>
+              <w:t xml:space="preserve">Brood Collections</w:t>
+            </w:r>
+          </w:p>
+        </w:tc>
+        <w:tc>
+          <w:tcPr/>
+          <w:p>
+            <w:pPr>
+              <w:pStyle w:val="Compact"/>
+              <w:jc w:val="right"/>
+            </w:pPr>
+            <w:r>
+              <w:t xml:space="preserve">48</w:t>
             </w:r>
           </w:p>
         </w:tc>
@@ -1624,6 +1661,80 @@
             </w:pPr>
             <w:r>
               <w:t xml:space="preserve">51</w:t>
+            </w:r>
+          </w:p>
+        </w:tc>
+      </w:tr>
+      <w:tr>
+        <w:tc>
+          <w:tcPr/>
+          <w:p>
+            <w:pPr>
+              <w:pStyle w:val="Compact"/>
+              <w:jc w:val="right"/>
+            </w:pPr>
+            <w:r>
+              <w:t xml:space="preserve">2022</w:t>
+            </w:r>
+          </w:p>
+        </w:tc>
+        <w:tc>
+          <w:tcPr/>
+          <w:p>
+            <w:pPr>
+              <w:pStyle w:val="Compact"/>
+              <w:jc w:val="left"/>
+            </w:pPr>
+            <w:r>
+              <w:t xml:space="preserve">Dryden &amp; Tumwater Dams</w:t>
+            </w:r>
+          </w:p>
+        </w:tc>
+        <w:tc>
+          <w:tcPr/>
+          <w:p>
+            <w:pPr>
+              <w:pStyle w:val="Compact"/>
+              <w:jc w:val="left"/>
+            </w:pPr>
+            <w:r>
+              <w:t xml:space="preserve">WDFW-Wenatchee Research Office</w:t>
+            </w:r>
+          </w:p>
+        </w:tc>
+        <w:tc>
+          <w:tcPr/>
+          <w:p>
+            <w:pPr>
+              <w:pStyle w:val="Compact"/>
+              <w:jc w:val="left"/>
+            </w:pPr>
+            <w:r>
+              <w:t xml:space="preserve">Harvest</w:t>
+            </w:r>
+          </w:p>
+        </w:tc>
+        <w:tc>
+          <w:tcPr/>
+          <w:p>
+            <w:pPr>
+              <w:pStyle w:val="Compact"/>
+              <w:jc w:val="right"/>
+            </w:pPr>
+            <w:r>
+              <w:t xml:space="preserve">0</w:t>
+            </w:r>
+          </w:p>
+        </w:tc>
+        <w:tc>
+          <w:tcPr/>
+          <w:p>
+            <w:pPr>
+              <w:pStyle w:val="Compact"/>
+              <w:jc w:val="right"/>
+            </w:pPr>
+            <w:r>
+              <w:t xml:space="preserve">0</w:t>
             </w:r>
           </w:p>
         </w:tc>
@@ -2779,19 +2890,19 @@
               <w:jc w:val="right"/>
             </w:pPr>
             <w:r>
-              <w:t xml:space="preserve">-0.037</w:t>
-            </w:r>
-          </w:p>
-        </w:tc>
-        <w:tc>
-          <w:tcPr/>
-          <w:p>
-            <w:pPr>
-              <w:pStyle w:val="Compact"/>
-              <w:jc w:val="right"/>
-            </w:pPr>
-            <w:r>
-              <w:t xml:space="preserve">0.176</w:t>
+              <w:t xml:space="preserve">-0.085</w:t>
+            </w:r>
+          </w:p>
+        </w:tc>
+        <w:tc>
+          <w:tcPr/>
+          <w:p>
+            <w:pPr>
+              <w:pStyle w:val="Compact"/>
+              <w:jc w:val="right"/>
+            </w:pPr>
+            <w:r>
+              <w:t xml:space="preserve">0.175</w:t>
             </w:r>
           </w:p>
         </w:tc>
@@ -2827,19 +2938,19 @@
               <w:jc w:val="right"/>
             </w:pPr>
             <w:r>
-              <w:t xml:space="preserve">1.9</w:t>
-            </w:r>
-          </w:p>
-        </w:tc>
-        <w:tc>
-          <w:tcPr/>
-          <w:p>
-            <w:pPr>
-              <w:pStyle w:val="Compact"/>
-              <w:jc w:val="right"/>
-            </w:pPr>
-            <w:r>
-              <w:t xml:space="preserve">0.485</w:t>
+              <w:t xml:space="preserve">2.1</w:t>
+            </w:r>
+          </w:p>
+        </w:tc>
+        <w:tc>
+          <w:tcPr/>
+          <w:p>
+            <w:pPr>
+              <w:pStyle w:val="Compact"/>
+              <w:jc w:val="right"/>
+            </w:pPr>
+            <w:r>
+              <w:t xml:space="preserve">0.514</w:t>
             </w:r>
           </w:p>
         </w:tc>
@@ -2999,19 +3110,19 @@
               <w:jc w:val="right"/>
             </w:pPr>
             <w:r>
-              <w:t xml:space="preserve">-0.483</w:t>
-            </w:r>
-          </w:p>
-        </w:tc>
-        <w:tc>
-          <w:tcPr/>
-          <w:p>
-            <w:pPr>
-              <w:pStyle w:val="Compact"/>
-              <w:jc w:val="right"/>
-            </w:pPr>
-            <w:r>
-              <w:t xml:space="preserve">0.141</w:t>
+              <w:t xml:space="preserve">-0.52</w:t>
+            </w:r>
+          </w:p>
+        </w:tc>
+        <w:tc>
+          <w:tcPr/>
+          <w:p>
+            <w:pPr>
+              <w:pStyle w:val="Compact"/>
+              <w:jc w:val="right"/>
+            </w:pPr>
+            <w:r>
+              <w:t xml:space="preserve">0.139</w:t>
             </w:r>
           </w:p>
         </w:tc>
@@ -3047,19 +3158,19 @@
               <w:jc w:val="right"/>
             </w:pPr>
             <w:r>
-              <w:t xml:space="preserve">1.1</w:t>
-            </w:r>
-          </w:p>
-        </w:tc>
-        <w:tc>
-          <w:tcPr/>
-          <w:p>
-            <w:pPr>
-              <w:pStyle w:val="Compact"/>
-              <w:jc w:val="right"/>
-            </w:pPr>
-            <w:r>
-              <w:t xml:space="preserve">0.265</w:t>
+              <w:t xml:space="preserve">1.2</w:t>
+            </w:r>
+          </w:p>
+        </w:tc>
+        <w:tc>
+          <w:tcPr/>
+          <w:p>
+            <w:pPr>
+              <w:pStyle w:val="Compact"/>
+              <w:jc w:val="right"/>
+            </w:pPr>
+            <w:r>
+              <w:t xml:space="preserve">0.303</w:t>
             </w:r>
           </w:p>
         </w:tc>
@@ -3109,19 +3220,19 @@
               <w:jc w:val="right"/>
             </w:pPr>
             <w:r>
-              <w:t xml:space="preserve">-0.154</w:t>
-            </w:r>
-          </w:p>
-        </w:tc>
-        <w:tc>
-          <w:tcPr/>
-          <w:p>
-            <w:pPr>
-              <w:pStyle w:val="Compact"/>
-              <w:jc w:val="right"/>
-            </w:pPr>
-            <w:r>
-              <w:t xml:space="preserve">0.149</w:t>
+              <w:t xml:space="preserve">-0.184</w:t>
+            </w:r>
+          </w:p>
+        </w:tc>
+        <w:tc>
+          <w:tcPr/>
+          <w:p>
+            <w:pPr>
+              <w:pStyle w:val="Compact"/>
+              <w:jc w:val="right"/>
+            </w:pPr>
+            <w:r>
+              <w:t xml:space="preserve">0.148</w:t>
             </w:r>
           </w:p>
         </w:tc>
@@ -3219,7 +3330,7 @@
               <w:jc w:val="right"/>
             </w:pPr>
             <w:r>
-              <w:t xml:space="preserve">-0.42</w:t>
+              <w:t xml:space="preserve">-0.428</w:t>
             </w:r>
           </w:p>
         </w:tc>
@@ -3267,19 +3378,19 @@
               <w:jc w:val="right"/>
             </w:pPr>
             <w:r>
-              <w:t xml:space="preserve">1.8</w:t>
-            </w:r>
-          </w:p>
-        </w:tc>
-        <w:tc>
-          <w:tcPr/>
-          <w:p>
-            <w:pPr>
-              <w:pStyle w:val="Compact"/>
-              <w:jc w:val="right"/>
-            </w:pPr>
-            <w:r>
-              <w:t xml:space="preserve">0.257</w:t>
+              <w:t xml:space="preserve">1.9</w:t>
+            </w:r>
+          </w:p>
+        </w:tc>
+        <w:tc>
+          <w:tcPr/>
+          <w:p>
+            <w:pPr>
+              <w:pStyle w:val="Compact"/>
+              <w:jc w:val="right"/>
+            </w:pPr>
+            <w:r>
+              <w:t xml:space="preserve">0.265</w:t>
             </w:r>
           </w:p>
         </w:tc>
@@ -3329,19 +3440,19 @@
               <w:jc w:val="right"/>
             </w:pPr>
             <w:r>
-              <w:t xml:space="preserve">0.004</w:t>
-            </w:r>
-          </w:p>
-        </w:tc>
-        <w:tc>
-          <w:tcPr/>
-          <w:p>
-            <w:pPr>
-              <w:pStyle w:val="Compact"/>
-              <w:jc w:val="right"/>
-            </w:pPr>
-            <w:r>
-              <w:t xml:space="preserve">0.11</w:t>
+              <w:t xml:space="preserve">0.003</w:t>
+            </w:r>
+          </w:p>
+        </w:tc>
+        <w:tc>
+          <w:tcPr/>
+          <w:p>
+            <w:pPr>
+              <w:pStyle w:val="Compact"/>
+              <w:jc w:val="right"/>
+            </w:pPr>
+            <w:r>
+              <w:t xml:space="preserve">0.115</w:t>
             </w:r>
           </w:p>
         </w:tc>
@@ -3389,7 +3500,7 @@
               <w:jc w:val="right"/>
             </w:pPr>
             <w:r>
-              <w:t xml:space="preserve">0.109</w:t>
+              <w:t xml:space="preserve">0.114</w:t>
             </w:r>
           </w:p>
         </w:tc>
@@ -3439,19 +3550,19 @@
               <w:jc w:val="right"/>
             </w:pPr>
             <w:r>
-              <w:t xml:space="preserve">-0.392</w:t>
-            </w:r>
-          </w:p>
-        </w:tc>
-        <w:tc>
-          <w:tcPr/>
-          <w:p>
-            <w:pPr>
-              <w:pStyle w:val="Compact"/>
-              <w:jc w:val="right"/>
-            </w:pPr>
-            <w:r>
-              <w:t xml:space="preserve">0.089</w:t>
+              <w:t xml:space="preserve">-0.42</w:t>
+            </w:r>
+          </w:p>
+        </w:tc>
+        <w:tc>
+          <w:tcPr/>
+          <w:p>
+            <w:pPr>
+              <w:pStyle w:val="Compact"/>
+              <w:jc w:val="right"/>
+            </w:pPr>
+            <w:r>
+              <w:t xml:space="preserve">0.088</w:t>
             </w:r>
           </w:p>
         </w:tc>
@@ -3475,31 +3586,31 @@
               <w:jc w:val="right"/>
             </w:pPr>
             <w:r>
-              <w:t xml:space="preserve">8</w:t>
-            </w:r>
-          </w:p>
-        </w:tc>
-        <w:tc>
-          <w:tcPr/>
-          <w:p>
-            <w:pPr>
-              <w:pStyle w:val="Compact"/>
-              <w:jc w:val="right"/>
-            </w:pPr>
-            <w:r>
-              <w:t xml:space="preserve">6.1</w:t>
-            </w:r>
-          </w:p>
-        </w:tc>
-        <w:tc>
-          <w:tcPr/>
-          <w:p>
-            <w:pPr>
-              <w:pStyle w:val="Compact"/>
-              <w:jc w:val="right"/>
-            </w:pPr>
-            <w:r>
-              <w:t xml:space="preserve">0.759</w:t>
+              <w:t xml:space="preserve">9</w:t>
+            </w:r>
+          </w:p>
+        </w:tc>
+        <w:tc>
+          <w:tcPr/>
+          <w:p>
+            <w:pPr>
+              <w:pStyle w:val="Compact"/>
+              <w:jc w:val="right"/>
+            </w:pPr>
+            <w:r>
+              <w:t xml:space="preserve">6.4</w:t>
+            </w:r>
+          </w:p>
+        </w:tc>
+        <w:tc>
+          <w:tcPr/>
+          <w:p>
+            <w:pPr>
+              <w:pStyle w:val="Compact"/>
+              <w:jc w:val="right"/>
+            </w:pPr>
+            <w:r>
+              <w:t xml:space="preserve">0.709</w:t>
             </w:r>
           </w:p>
         </w:tc>
@@ -3512,7 +3623,7 @@
       <w:r>
         <w:drawing>
           <wp:inline>
-            <wp:extent cx="5504749" cy="3669832"/>
+            <wp:extent cx="5504749" cy="4587290"/>
             <wp:effectExtent b="0" l="0" r="0" t="0"/>
             <wp:docPr descr="Figure 3.1: Plots of observed redd counts (black dots) through time for each qualifying index reach, and the fitted curve from the GAUC model (blue line) with associated uncertainty (gray)." title="" id="1" name="Picture"/>
             <a:graphic>
@@ -3533,7 +3644,7 @@
                   <pic:spPr bwMode="auto">
                     <a:xfrm>
                       <a:off x="0" y="0"/>
-                      <a:ext cx="5504749" cy="3669832"/>
+                      <a:ext cx="5504749" cy="4587290"/>
                     </a:xfrm>
                     <a:prstGeom prst="rect">
                       <a:avLst/>
@@ -3597,31 +3708,31 @@
               <w:jc w:val="left"/>
             </w:pPr>
             <w:r>
-              <w:t xml:space="preserve">river</w:t>
-            </w:r>
-          </w:p>
-        </w:tc>
-        <w:tc>
-          <w:tcPr/>
-          <w:p>
-            <w:pPr>
-              <w:pStyle w:val="Compact"/>
-              <w:jc w:val="left"/>
-            </w:pPr>
-            <w:r>
-              <w:t xml:space="preserve">index</w:t>
-            </w:r>
-          </w:p>
-        </w:tc>
-        <w:tc>
-          <w:tcPr/>
-          <w:p>
-            <w:pPr>
-              <w:pStyle w:val="Compact"/>
-              <w:jc w:val="left"/>
-            </w:pPr>
-            <w:r>
-              <w:t xml:space="preserve">location</w:t>
+              <w:t xml:space="preserve">River</w:t>
+            </w:r>
+          </w:p>
+        </w:tc>
+        <w:tc>
+          <w:tcPr/>
+          <w:p>
+            <w:pPr>
+              <w:pStyle w:val="Compact"/>
+              <w:jc w:val="left"/>
+            </w:pPr>
+            <w:r>
+              <w:t xml:space="preserve">Index</w:t>
+            </w:r>
+          </w:p>
+        </w:tc>
+        <w:tc>
+          <w:tcPr/>
+          <w:p>
+            <w:pPr>
+              <w:pStyle w:val="Compact"/>
+              <w:jc w:val="left"/>
+            </w:pPr>
+            <w:r>
+              <w:t xml:space="preserve">Location</w:t>
             </w:r>
           </w:p>
         </w:tc>
@@ -3642,7 +3753,7 @@
           <w:p>
             <w:pPr>
               <w:pStyle w:val="Compact"/>
-              <w:jc w:val="center"/>
+              <w:jc w:val="right"/>
             </w:pPr>
             <w:r>
               <w:t xml:space="preserve">Observed Redds</w:t>
@@ -3669,7 +3780,7 @@
               <w:jc w:val="right"/>
             </w:pPr>
             <w:r>
-              <w:t xml:space="preserve">Std. Err. Redds</w:t>
+              <w:t xml:space="preserve">Std Err Redds</w:t>
             </w:r>
           </w:p>
         </w:tc>
@@ -3740,7 +3851,7 @@
           <w:p>
             <w:pPr>
               <w:pStyle w:val="Compact"/>
-              <w:jc w:val="center"/>
+              <w:jc w:val="right"/>
             </w:pPr>
             <w:r>
               <w:t xml:space="preserve">0</w:t>
@@ -3838,7 +3949,7 @@
           <w:p>
             <w:pPr>
               <w:pStyle w:val="Compact"/>
-              <w:jc w:val="center"/>
+              <w:jc w:val="right"/>
             </w:pPr>
             <w:r>
               <w:t xml:space="preserve">0</w:t>
@@ -3936,7 +4047,7 @@
           <w:p>
             <w:pPr>
               <w:pStyle w:val="Compact"/>
-              <w:jc w:val="center"/>
+              <w:jc w:val="right"/>
             </w:pPr>
             <w:r>
               <w:t xml:space="preserve">0</w:t>
@@ -4034,7 +4145,7 @@
           <w:p>
             <w:pPr>
               <w:pStyle w:val="Compact"/>
-              <w:jc w:val="center"/>
+              <w:jc w:val="right"/>
             </w:pPr>
             <w:r>
               <w:t xml:space="preserve">0</w:t>
@@ -4132,7 +4243,7 @@
           <w:p>
             <w:pPr>
               <w:pStyle w:val="Compact"/>
-              <w:jc w:val="center"/>
+              <w:jc w:val="right"/>
             </w:pPr>
             <w:r>
               <w:t xml:space="preserve">4</w:t>
@@ -4159,19 +4270,19 @@
               <w:jc w:val="right"/>
             </w:pPr>
             <w:r>
-              <w:t xml:space="preserve">1.9</w:t>
-            </w:r>
-          </w:p>
-        </w:tc>
-        <w:tc>
-          <w:tcPr/>
-          <w:p>
-            <w:pPr>
-              <w:pStyle w:val="Compact"/>
-              <w:jc w:val="right"/>
-            </w:pPr>
-            <w:r>
-              <w:t xml:space="preserve">0.485</w:t>
+              <w:t xml:space="preserve">2.1</w:t>
+            </w:r>
+          </w:p>
+        </w:tc>
+        <w:tc>
+          <w:tcPr/>
+          <w:p>
+            <w:pPr>
+              <w:pStyle w:val="Compact"/>
+              <w:jc w:val="right"/>
+            </w:pPr>
+            <w:r>
+              <w:t xml:space="preserve">0.514</w:t>
             </w:r>
           </w:p>
         </w:tc>
@@ -4230,7 +4341,7 @@
           <w:p>
             <w:pPr>
               <w:pStyle w:val="Compact"/>
-              <w:jc w:val="center"/>
+              <w:jc w:val="right"/>
             </w:pPr>
             <w:r>
               <w:t xml:space="preserve">1</w:t>
@@ -4269,7 +4380,7 @@
               <w:jc w:val="right"/>
             </w:pPr>
             <w:r>
-              <w:t xml:space="preserve">0.109</w:t>
+              <w:t xml:space="preserve">0.114</w:t>
             </w:r>
           </w:p>
         </w:tc>
@@ -4328,7 +4439,7 @@
           <w:p>
             <w:pPr>
               <w:pStyle w:val="Compact"/>
-              <w:jc w:val="center"/>
+              <w:jc w:val="right"/>
             </w:pPr>
             <w:r>
               <w:t xml:space="preserve">10</w:t>
@@ -4343,31 +4454,31 @@
               <w:jc w:val="right"/>
             </w:pPr>
             <w:r>
-              <w:t xml:space="preserve">19</w:t>
-            </w:r>
-          </w:p>
-        </w:tc>
-        <w:tc>
-          <w:tcPr/>
-          <w:p>
-            <w:pPr>
-              <w:pStyle w:val="Compact"/>
-              <w:jc w:val="right"/>
-            </w:pPr>
-            <w:r>
-              <w:t xml:space="preserve">6.9</w:t>
-            </w:r>
-          </w:p>
-        </w:tc>
-        <w:tc>
-          <w:tcPr/>
-          <w:p>
-            <w:pPr>
-              <w:pStyle w:val="Compact"/>
-              <w:jc w:val="right"/>
-            </w:pPr>
-            <w:r>
-              <w:t xml:space="preserve">0.365</w:t>
+              <w:t xml:space="preserve">20</w:t>
+            </w:r>
+          </w:p>
+        </w:tc>
+        <w:tc>
+          <w:tcPr/>
+          <w:p>
+            <w:pPr>
+              <w:pStyle w:val="Compact"/>
+              <w:jc w:val="right"/>
+            </w:pPr>
+            <w:r>
+              <w:t xml:space="preserve">7.3</w:t>
+            </w:r>
+          </w:p>
+        </w:tc>
+        <w:tc>
+          <w:tcPr/>
+          <w:p>
+            <w:pPr>
+              <w:pStyle w:val="Compact"/>
+              <w:jc w:val="right"/>
+            </w:pPr>
+            <w:r>
+              <w:t xml:space="preserve">0.366</w:t>
             </w:r>
           </w:p>
         </w:tc>
@@ -4426,7 +4537,7 @@
           <w:p>
             <w:pPr>
               <w:pStyle w:val="Compact"/>
-              <w:jc w:val="center"/>
+              <w:jc w:val="right"/>
             </w:pPr>
             <w:r>
               <w:t xml:space="preserve">15</w:t>
@@ -4441,31 +4552,31 @@
               <w:jc w:val="right"/>
             </w:pPr>
             <w:r>
-              <w:t xml:space="preserve">24</w:t>
-            </w:r>
-          </w:p>
-        </w:tc>
-        <w:tc>
-          <w:tcPr/>
-          <w:p>
-            <w:pPr>
-              <w:pStyle w:val="Compact"/>
-              <w:jc w:val="right"/>
-            </w:pPr>
-            <w:r>
-              <w:t xml:space="preserve">7.2</w:t>
-            </w:r>
-          </w:p>
-        </w:tc>
-        <w:tc>
-          <w:tcPr/>
-          <w:p>
-            <w:pPr>
-              <w:pStyle w:val="Compact"/>
-              <w:jc w:val="right"/>
-            </w:pPr>
-            <w:r>
-              <w:t xml:space="preserve">0.3</w:t>
+              <w:t xml:space="preserve">25</w:t>
+            </w:r>
+          </w:p>
+        </w:tc>
+        <w:tc>
+          <w:tcPr/>
+          <w:p>
+            <w:pPr>
+              <w:pStyle w:val="Compact"/>
+              <w:jc w:val="right"/>
+            </w:pPr>
+            <w:r>
+              <w:t xml:space="preserve">7.6</w:t>
+            </w:r>
+          </w:p>
+        </w:tc>
+        <w:tc>
+          <w:tcPr/>
+          <w:p>
+            <w:pPr>
+              <w:pStyle w:val="Compact"/>
+              <w:jc w:val="right"/>
+            </w:pPr>
+            <w:r>
+              <w:t xml:space="preserve">0.304</w:t>
             </w:r>
           </w:p>
         </w:tc>
@@ -4504,7 +4615,7 @@
         <w:t xml:space="preserve">3.3</w:t>
       </w:r>
       <w:r>
-        <w:t xml:space="preserve">.</w:t>
+        <w:t xml:space="preserve">).</w:t>
       </w:r>
     </w:p>
     <w:p>
@@ -5243,7 +5354,7 @@
         <w:t xml:space="preserve"> </w:t>
       </w:r>
       <w:r>
-        <w:t xml:space="preserve">7</w:t>
+        <w:t xml:space="preserve">7.1</w:t>
       </w:r>
       <w:r>
         <w:t xml:space="preserve">) are shown in Table</w:t>
@@ -5263,7 +5374,7 @@
         <w:pStyle w:val="TableCaption"/>
       </w:pPr>
       <w:r>
-        <w:t xml:space="preserve">Table 3.4: Fish per redd and hatchery / natural origin proportion estimates.</w:t>
+        <w:t xml:space="preserve">Table 3.4: Fish per redd and hatchery origin proportion estimates.</w:t>
       </w:r>
     </w:p>
     <w:tbl>
@@ -5271,7 +5382,7 @@
         <w:tblStyle w:val="Table"/>
         <w:tblW w:type="auto" w:w="0"/>
         <w:tblLook w:firstRow="1" w:lastRow="0" w:firstColumn="0" w:lastColumn="0" w:noHBand="0" w:noVBand="0" w:val="0020"/>
-        <w:tblCaption w:val="Table 3.4: Fish per redd and hatchery / natural origin proportion estimates."/>
+        <w:tblCaption w:val="Table 3.4: Fish per redd and hatchery origin proportion estimates."/>
       </w:tblPr>
       <w:tblGrid>
         <w:gridCol w:w="1584"/>
@@ -5704,11 +5815,12 @@
         <w:tblCaption w:val="Table 3.5: Estimates (CV) of spawners by reach or tributary and origin."/>
       </w:tblPr>
       <w:tblGrid>
-        <w:gridCol w:w="1584"/>
-        <w:gridCol w:w="1584"/>
-        <w:gridCol w:w="1584"/>
-        <w:gridCol w:w="1584"/>
-        <w:gridCol w:w="1584"/>
+        <w:gridCol w:w="1320"/>
+        <w:gridCol w:w="1320"/>
+        <w:gridCol w:w="1320"/>
+        <w:gridCol w:w="1320"/>
+        <w:gridCol w:w="1320"/>
+        <w:gridCol w:w="1320"/>
       </w:tblGrid>
       <w:tr>
         <w:trPr>
@@ -5746,6 +5858,18 @@
               <w:jc w:val="left"/>
             </w:pPr>
             <w:r>
+              <w:t xml:space="preserve">Reach</w:t>
+            </w:r>
+          </w:p>
+        </w:tc>
+        <w:tc>
+          <w:tcPr/>
+          <w:p>
+            <w:pPr>
+              <w:pStyle w:val="Compact"/>
+              <w:jc w:val="left"/>
+            </w:pPr>
+            <w:r>
               <w:t xml:space="preserve">Type</w:t>
             </w:r>
           </w:p>
@@ -5808,6 +5932,18 @@
               <w:jc w:val="left"/>
             </w:pPr>
             <w:r>
+              <w:t xml:space="preserve">W1</w:t>
+            </w:r>
+          </w:p>
+        </w:tc>
+        <w:tc>
+          <w:tcPr/>
+          <w:p>
+            <w:pPr>
+              <w:pStyle w:val="Compact"/>
+              <w:jc w:val="left"/>
+            </w:pPr>
+            <w:r>
               <w:t xml:space="preserve">Non-Index</w:t>
             </w:r>
           </w:p>
@@ -5870,6 +6006,18 @@
               <w:jc w:val="left"/>
             </w:pPr>
             <w:r>
+              <w:t xml:space="preserve">W2</w:t>
+            </w:r>
+          </w:p>
+        </w:tc>
+        <w:tc>
+          <w:tcPr/>
+          <w:p>
+            <w:pPr>
+              <w:pStyle w:val="Compact"/>
+              <w:jc w:val="left"/>
+            </w:pPr>
+            <w:r>
               <w:t xml:space="preserve">Index</w:t>
             </w:r>
           </w:p>
@@ -5932,6 +6080,18 @@
               <w:jc w:val="left"/>
             </w:pPr>
             <w:r>
+              <w:t xml:space="preserve">W3</w:t>
+            </w:r>
+          </w:p>
+        </w:tc>
+        <w:tc>
+          <w:tcPr/>
+          <w:p>
+            <w:pPr>
+              <w:pStyle w:val="Compact"/>
+              <w:jc w:val="left"/>
+            </w:pPr>
+            <w:r>
               <w:t xml:space="preserve">Non-Index</w:t>
             </w:r>
           </w:p>
@@ -5994,6 +6154,18 @@
               <w:jc w:val="left"/>
             </w:pPr>
             <w:r>
+              <w:t xml:space="preserve">W4</w:t>
+            </w:r>
+          </w:p>
+        </w:tc>
+        <w:tc>
+          <w:tcPr/>
+          <w:p>
+            <w:pPr>
+              <w:pStyle w:val="Compact"/>
+              <w:jc w:val="left"/>
+            </w:pPr>
+            <w:r>
               <w:t xml:space="preserve">Non-Index</w:t>
             </w:r>
           </w:p>
@@ -6056,6 +6228,18 @@
               <w:jc w:val="left"/>
             </w:pPr>
             <w:r>
+              <w:t xml:space="preserve">W5</w:t>
+            </w:r>
+          </w:p>
+        </w:tc>
+        <w:tc>
+          <w:tcPr/>
+          <w:p>
+            <w:pPr>
+              <w:pStyle w:val="Compact"/>
+              <w:jc w:val="left"/>
+            </w:pPr>
+            <w:r>
               <w:t xml:space="preserve">Non-Index</w:t>
             </w:r>
           </w:p>
@@ -6118,6 +6302,18 @@
               <w:jc w:val="left"/>
             </w:pPr>
             <w:r>
+              <w:t xml:space="preserve">W6</w:t>
+            </w:r>
+          </w:p>
+        </w:tc>
+        <w:tc>
+          <w:tcPr/>
+          <w:p>
+            <w:pPr>
+              <w:pStyle w:val="Compact"/>
+              <w:jc w:val="left"/>
+            </w:pPr>
+            <w:r>
               <w:t xml:space="preserve">Index</w:t>
             </w:r>
           </w:p>
@@ -6130,19 +6326,19 @@
               <w:jc w:val="left"/>
             </w:pPr>
             <w:r>
-              <w:t xml:space="preserve">4 (0.64)</w:t>
-            </w:r>
-          </w:p>
-        </w:tc>
-        <w:tc>
-          <w:tcPr/>
-          <w:p>
-            <w:pPr>
-              <w:pStyle w:val="Compact"/>
-              <w:jc w:val="left"/>
-            </w:pPr>
-            <w:r>
-              <w:t xml:space="preserve">4 (0.64)</w:t>
+              <w:t xml:space="preserve">4 (0.66)</w:t>
+            </w:r>
+          </w:p>
+        </w:tc>
+        <w:tc>
+          <w:tcPr/>
+          <w:p>
+            <w:pPr>
+              <w:pStyle w:val="Compact"/>
+              <w:jc w:val="left"/>
+            </w:pPr>
+            <w:r>
+              <w:t xml:space="preserve">4 (0.66)</w:t>
             </w:r>
           </w:p>
         </w:tc>
@@ -6180,6 +6376,18 @@
               <w:jc w:val="left"/>
             </w:pPr>
             <w:r>
+              <w:t xml:space="preserve">W8</w:t>
+            </w:r>
+          </w:p>
+        </w:tc>
+        <w:tc>
+          <w:tcPr/>
+          <w:p>
+            <w:pPr>
+              <w:pStyle w:val="Compact"/>
+              <w:jc w:val="left"/>
+            </w:pPr>
+            <w:r>
               <w:t xml:space="preserve">Index</w:t>
             </w:r>
           </w:p>
@@ -6192,19 +6400,19 @@
               <w:jc w:val="left"/>
             </w:pPr>
             <w:r>
-              <w:t xml:space="preserve">9 (0.33)</w:t>
-            </w:r>
-          </w:p>
-        </w:tc>
-        <w:tc>
-          <w:tcPr/>
-          <w:p>
-            <w:pPr>
-              <w:pStyle w:val="Compact"/>
-              <w:jc w:val="left"/>
-            </w:pPr>
-            <w:r>
-              <w:t xml:space="preserve">5 (0.42)</w:t>
+              <w:t xml:space="preserve">9 (0.36)</w:t>
+            </w:r>
+          </w:p>
+        </w:tc>
+        <w:tc>
+          <w:tcPr/>
+          <w:p>
+            <w:pPr>
+              <w:pStyle w:val="Compact"/>
+              <w:jc w:val="left"/>
+            </w:pPr>
+            <w:r>
+              <w:t xml:space="preserve">5 (0.44)</w:t>
             </w:r>
           </w:p>
         </w:tc>
@@ -6242,6 +6450,18 @@
               <w:jc w:val="left"/>
             </w:pPr>
             <w:r>
+              <w:t xml:space="preserve">W8</w:t>
+            </w:r>
+          </w:p>
+        </w:tc>
+        <w:tc>
+          <w:tcPr/>
+          <w:p>
+            <w:pPr>
+              <w:pStyle w:val="Compact"/>
+              <w:jc w:val="left"/>
+            </w:pPr>
+            <w:r>
               <w:t xml:space="preserve">Non-Index</w:t>
             </w:r>
           </w:p>
@@ -6304,6 +6524,18 @@
               <w:jc w:val="left"/>
             </w:pPr>
             <w:r>
+              <w:t xml:space="preserve">W9</w:t>
+            </w:r>
+          </w:p>
+        </w:tc>
+        <w:tc>
+          <w:tcPr/>
+          <w:p>
+            <w:pPr>
+              <w:pStyle w:val="Compact"/>
+              <w:jc w:val="left"/>
+            </w:pPr>
+            <w:r>
               <w:t xml:space="preserve">Index</w:t>
             </w:r>
           </w:p>
@@ -6316,19 +6548,19 @@
               <w:jc w:val="left"/>
             </w:pPr>
             <w:r>
-              <w:t xml:space="preserve">15 (0.32)</w:t>
-            </w:r>
-          </w:p>
-        </w:tc>
-        <w:tc>
-          <w:tcPr/>
-          <w:p>
-            <w:pPr>
-              <w:pStyle w:val="Compact"/>
-              <w:jc w:val="left"/>
-            </w:pPr>
-            <w:r>
-              <w:t xml:space="preserve">8 (0.41)</w:t>
+              <w:t xml:space="preserve">15 (0.33)</w:t>
+            </w:r>
+          </w:p>
+        </w:tc>
+        <w:tc>
+          <w:tcPr/>
+          <w:p>
+            <w:pPr>
+              <w:pStyle w:val="Compact"/>
+              <w:jc w:val="left"/>
+            </w:pPr>
+            <w:r>
+              <w:t xml:space="preserve">8 (0.42)</w:t>
             </w:r>
           </w:p>
         </w:tc>
@@ -6366,6 +6598,18 @@
               <w:jc w:val="left"/>
             </w:pPr>
             <w:r>
+              <w:t xml:space="preserve">W9</w:t>
+            </w:r>
+          </w:p>
+        </w:tc>
+        <w:tc>
+          <w:tcPr/>
+          <w:p>
+            <w:pPr>
+              <w:pStyle w:val="Compact"/>
+              <w:jc w:val="left"/>
+            </w:pPr>
+            <w:r>
               <w:t xml:space="preserve">Non-Index</w:t>
             </w:r>
           </w:p>
@@ -6428,6 +6672,18 @@
               <w:jc w:val="left"/>
             </w:pPr>
             <w:r>
+              <w:t xml:space="preserve">W10</w:t>
+            </w:r>
+          </w:p>
+        </w:tc>
+        <w:tc>
+          <w:tcPr/>
+          <w:p>
+            <w:pPr>
+              <w:pStyle w:val="Compact"/>
+              <w:jc w:val="left"/>
+            </w:pPr>
+            <w:r>
               <w:t xml:space="preserve">Index</w:t>
             </w:r>
           </w:p>
@@ -6440,19 +6696,19 @@
               <w:jc w:val="left"/>
             </w:pPr>
             <w:r>
-              <w:t xml:space="preserve">17 (0.78)</w:t>
-            </w:r>
-          </w:p>
-        </w:tc>
-        <w:tc>
-          <w:tcPr/>
-          <w:p>
-            <w:pPr>
-              <w:pStyle w:val="Compact"/>
-              <w:jc w:val="left"/>
-            </w:pPr>
-            <w:r>
-              <w:t xml:space="preserve">9 (0.82)</w:t>
+              <w:t xml:space="preserve">20 (0.73)</w:t>
+            </w:r>
+          </w:p>
+        </w:tc>
+        <w:tc>
+          <w:tcPr/>
+          <w:p>
+            <w:pPr>
+              <w:pStyle w:val="Compact"/>
+              <w:jc w:val="left"/>
+            </w:pPr>
+            <w:r>
+              <w:t xml:space="preserve">11 (0.78)</w:t>
             </w:r>
           </w:p>
         </w:tc>
@@ -6490,6 +6746,18 @@
               <w:jc w:val="left"/>
             </w:pPr>
             <w:r>
+              <w:t xml:space="preserve">W10</w:t>
+            </w:r>
+          </w:p>
+        </w:tc>
+        <w:tc>
+          <w:tcPr/>
+          <w:p>
+            <w:pPr>
+              <w:pStyle w:val="Compact"/>
+              <w:jc w:val="left"/>
+            </w:pPr>
+            <w:r>
               <w:t xml:space="preserve">Non-Index</w:t>
             </w:r>
           </w:p>
@@ -6552,6 +6820,18 @@
               <w:jc w:val="left"/>
             </w:pPr>
             <w:r>
+              <w:t xml:space="preserve">-</w:t>
+            </w:r>
+          </w:p>
+        </w:tc>
+        <w:tc>
+          <w:tcPr/>
+          <w:p>
+            <w:pPr>
+              <w:pStyle w:val="Compact"/>
+              <w:jc w:val="left"/>
+            </w:pPr>
+            <w:r>
               <w:t xml:space="preserve">DABOM</w:t>
             </w:r>
           </w:p>
@@ -6614,6 +6894,18 @@
               <w:jc w:val="left"/>
             </w:pPr>
             <w:r>
+              <w:t xml:space="preserve">P1</w:t>
+            </w:r>
+          </w:p>
+        </w:tc>
+        <w:tc>
+          <w:tcPr/>
+          <w:p>
+            <w:pPr>
+              <w:pStyle w:val="Compact"/>
+              <w:jc w:val="left"/>
+            </w:pPr>
+            <w:r>
               <w:t xml:space="preserve">Tributary</w:t>
             </w:r>
           </w:p>
@@ -6676,6 +6968,18 @@
               <w:jc w:val="left"/>
             </w:pPr>
             <w:r>
+              <w:t xml:space="preserve">-</w:t>
+            </w:r>
+          </w:p>
+        </w:tc>
+        <w:tc>
+          <w:tcPr/>
+          <w:p>
+            <w:pPr>
+              <w:pStyle w:val="Compact"/>
+              <w:jc w:val="left"/>
+            </w:pPr>
+            <w:r>
               <w:t xml:space="preserve">DABOM</w:t>
             </w:r>
           </w:p>
@@ -6738,6 +7042,18 @@
               <w:jc w:val="left"/>
             </w:pPr>
             <w:r>
+              <w:t xml:space="preserve">-</w:t>
+            </w:r>
+          </w:p>
+        </w:tc>
+        <w:tc>
+          <w:tcPr/>
+          <w:p>
+            <w:pPr>
+              <w:pStyle w:val="Compact"/>
+              <w:jc w:val="left"/>
+            </w:pPr>
+            <w:r>
               <w:t xml:space="preserve">DABOM</w:t>
             </w:r>
           </w:p>
@@ -6800,6 +7116,18 @@
               <w:jc w:val="left"/>
             </w:pPr>
             <w:r>
+              <w:t xml:space="preserve">-</w:t>
+            </w:r>
+          </w:p>
+        </w:tc>
+        <w:tc>
+          <w:tcPr/>
+          <w:p>
+            <w:pPr>
+              <w:pStyle w:val="Compact"/>
+              <w:jc w:val="left"/>
+            </w:pPr>
+            <w:r>
               <w:t xml:space="preserve">DABOM</w:t>
             </w:r>
           </w:p>
@@ -6862,6 +7190,18 @@
               <w:jc w:val="left"/>
             </w:pPr>
             <w:r>
+              <w:t xml:space="preserve">-</w:t>
+            </w:r>
+          </w:p>
+        </w:tc>
+        <w:tc>
+          <w:tcPr/>
+          <w:p>
+            <w:pPr>
+              <w:pStyle w:val="Compact"/>
+              <w:jc w:val="left"/>
+            </w:pPr>
+            <w:r>
               <w:t xml:space="preserve">DABOM</w:t>
             </w:r>
           </w:p>
@@ -6924,6 +7264,18 @@
               <w:jc w:val="left"/>
             </w:pPr>
             <w:r>
+              <w:t xml:space="preserve">C1</w:t>
+            </w:r>
+          </w:p>
+        </w:tc>
+        <w:tc>
+          <w:tcPr/>
+          <w:p>
+            <w:pPr>
+              <w:pStyle w:val="Compact"/>
+              <w:jc w:val="left"/>
+            </w:pPr>
+            <w:r>
               <w:t xml:space="preserve">Tributary</w:t>
             </w:r>
           </w:p>
@@ -6986,6 +7338,18 @@
               <w:jc w:val="left"/>
             </w:pPr>
             <w:r>
+              <w:t xml:space="preserve">-</w:t>
+            </w:r>
+          </w:p>
+        </w:tc>
+        <w:tc>
+          <w:tcPr/>
+          <w:p>
+            <w:pPr>
+              <w:pStyle w:val="Compact"/>
+              <w:jc w:val="left"/>
+            </w:pPr>
+            <w:r>
               <w:t xml:space="preserve">DABOM</w:t>
             </w:r>
           </w:p>
@@ -7048,6 +7412,18 @@
               <w:jc w:val="left"/>
             </w:pPr>
             <w:r>
+              <w:t xml:space="preserve">N1</w:t>
+            </w:r>
+          </w:p>
+        </w:tc>
+        <w:tc>
+          <w:tcPr/>
+          <w:p>
+            <w:pPr>
+              <w:pStyle w:val="Compact"/>
+              <w:jc w:val="left"/>
+            </w:pPr>
+            <w:r>
               <w:t xml:space="preserve">Tributary</w:t>
             </w:r>
           </w:p>
@@ -7110,6 +7486,18 @@
               <w:jc w:val="left"/>
             </w:pPr>
             <w:r>
+              <w:t xml:space="preserve">-</w:t>
+            </w:r>
+          </w:p>
+        </w:tc>
+        <w:tc>
+          <w:tcPr/>
+          <w:p>
+            <w:pPr>
+              <w:pStyle w:val="Compact"/>
+              <w:jc w:val="left"/>
+            </w:pPr>
+            <w:r>
               <w:t xml:space="preserve">DABOM</w:t>
             </w:r>
           </w:p>
@@ -7172,6 +7560,18 @@
               <w:jc w:val="left"/>
             </w:pPr>
             <w:r>
+              <w:t xml:space="preserve">-</w:t>
+            </w:r>
+          </w:p>
+        </w:tc>
+        <w:tc>
+          <w:tcPr/>
+          <w:p>
+            <w:pPr>
+              <w:pStyle w:val="Compact"/>
+              <w:jc w:val="left"/>
+            </w:pPr>
+            <w:r>
               <w:t xml:space="preserve">DABOM</w:t>
             </w:r>
           </w:p>
@@ -7234,6 +7634,18 @@
               <w:jc w:val="left"/>
             </w:pPr>
             <w:r>
+              <w:t xml:space="preserve">-</w:t>
+            </w:r>
+          </w:p>
+        </w:tc>
+        <w:tc>
+          <w:tcPr/>
+          <w:p>
+            <w:pPr>
+              <w:pStyle w:val="Compact"/>
+              <w:jc w:val="left"/>
+            </w:pPr>
+            <w:r>
               <w:t xml:space="preserve">DABOM</w:t>
             </w:r>
           </w:p>
@@ -7284,18 +7696,6 @@
               <w:jc w:val="left"/>
             </w:pPr>
             <w:r>
-              <w:t xml:space="preserve">Total</w:t>
-            </w:r>
-          </w:p>
-        </w:tc>
-        <w:tc>
-          <w:tcPr/>
-          <w:p>
-            <w:pPr>
-              <w:pStyle w:val="Compact"/>
-              <w:jc w:val="left"/>
-            </w:pPr>
-            <w:r>
               <w:t xml:space="preserve">-</w:t>
             </w:r>
           </w:p>
@@ -7308,19 +7708,43 @@
               <w:jc w:val="left"/>
             </w:pPr>
             <w:r>
-              <w:t xml:space="preserve">320 (0.17)</w:t>
-            </w:r>
-          </w:p>
-        </w:tc>
-        <w:tc>
-          <w:tcPr/>
-          <w:p>
-            <w:pPr>
-              <w:pStyle w:val="Compact"/>
-              <w:jc w:val="left"/>
-            </w:pPr>
-            <w:r>
-              <w:t xml:space="preserve">83 (0.3)</w:t>
+              <w:t xml:space="preserve">-</w:t>
+            </w:r>
+          </w:p>
+        </w:tc>
+        <w:tc>
+          <w:tcPr/>
+          <w:p>
+            <w:pPr>
+              <w:pStyle w:val="Compact"/>
+              <w:jc w:val="left"/>
+            </w:pPr>
+            <w:r>
+              <w:t xml:space="preserve">-</w:t>
+            </w:r>
+          </w:p>
+        </w:tc>
+        <w:tc>
+          <w:tcPr/>
+          <w:p>
+            <w:pPr>
+              <w:pStyle w:val="Compact"/>
+              <w:jc w:val="left"/>
+            </w:pPr>
+            <w:r>
+              <w:t xml:space="preserve">323 (0.17)</w:t>
+            </w:r>
+          </w:p>
+        </w:tc>
+        <w:tc>
+          <w:tcPr/>
+          <w:p>
+            <w:pPr>
+              <w:pStyle w:val="Compact"/>
+              <w:jc w:val="left"/>
+            </w:pPr>
+            <w:r>
+              <w:t xml:space="preserve">85 (0.3)</w:t>
             </w:r>
           </w:p>
         </w:tc>
@@ -7834,19 +8258,19 @@
               <w:jc w:val="left"/>
             </w:pPr>
             <w:r>
-              <w:t xml:space="preserve">4 (0.64)</w:t>
-            </w:r>
-          </w:p>
-        </w:tc>
-        <w:tc>
-          <w:tcPr/>
-          <w:p>
-            <w:pPr>
-              <w:pStyle w:val="Compact"/>
-              <w:jc w:val="left"/>
-            </w:pPr>
-            <w:r>
-              <w:t xml:space="preserve">4 (0.64)</w:t>
+              <w:t xml:space="preserve">4 (0.66)</w:t>
+            </w:r>
+          </w:p>
+        </w:tc>
+        <w:tc>
+          <w:tcPr/>
+          <w:p>
+            <w:pPr>
+              <w:pStyle w:val="Compact"/>
+              <w:jc w:val="left"/>
+            </w:pPr>
+            <w:r>
+              <w:t xml:space="preserve">4 (0.66)</w:t>
             </w:r>
           </w:p>
         </w:tc>
@@ -7884,19 +8308,19 @@
               <w:jc w:val="left"/>
             </w:pPr>
             <w:r>
-              <w:t xml:space="preserve">43 (0.34)</w:t>
-            </w:r>
-          </w:p>
-        </w:tc>
-        <w:tc>
-          <w:tcPr/>
-          <w:p>
-            <w:pPr>
-              <w:pStyle w:val="Compact"/>
-              <w:jc w:val="left"/>
-            </w:pPr>
-            <w:r>
-              <w:t xml:space="preserve">23 (0.37)</w:t>
+              <w:t xml:space="preserve">46 (0.34)</w:t>
+            </w:r>
+          </w:p>
+        </w:tc>
+        <w:tc>
+          <w:tcPr/>
+          <w:p>
+            <w:pPr>
+              <w:pStyle w:val="Compact"/>
+              <w:jc w:val="left"/>
+            </w:pPr>
+            <w:r>
+              <w:t xml:space="preserve">25 (0.36)</w:t>
             </w:r>
           </w:p>
         </w:tc>
@@ -7972,31 +8396,31 @@
               <w:jc w:val="left"/>
             </w:pPr>
             <w:r>
-              <w:t xml:space="preserve">Total</w:t>
-            </w:r>
-          </w:p>
-        </w:tc>
-        <w:tc>
-          <w:tcPr/>
-          <w:p>
-            <w:pPr>
-              <w:pStyle w:val="Compact"/>
-              <w:jc w:val="left"/>
-            </w:pPr>
-            <w:r>
-              <w:t xml:space="preserve">320 (0.17)</w:t>
-            </w:r>
-          </w:p>
-        </w:tc>
-        <w:tc>
-          <w:tcPr/>
-          <w:p>
-            <w:pPr>
-              <w:pStyle w:val="Compact"/>
-              <w:jc w:val="left"/>
-            </w:pPr>
-            <w:r>
-              <w:t xml:space="preserve">83 (0.3)</w:t>
+              <w:t xml:space="preserve">-</w:t>
+            </w:r>
+          </w:p>
+        </w:tc>
+        <w:tc>
+          <w:tcPr/>
+          <w:p>
+            <w:pPr>
+              <w:pStyle w:val="Compact"/>
+              <w:jc w:val="left"/>
+            </w:pPr>
+            <w:r>
+              <w:t xml:space="preserve">323 (0.17)</w:t>
+            </w:r>
+          </w:p>
+        </w:tc>
+        <w:tc>
+          <w:tcPr/>
+          <w:p>
+            <w:pPr>
+              <w:pStyle w:val="Compact"/>
+              <w:jc w:val="left"/>
+            </w:pPr>
+            <w:r>
+              <w:t xml:space="preserve">85 (0.3)</w:t>
             </w:r>
           </w:p>
         </w:tc>
@@ -8043,7 +8467,7 @@
         <w:pStyle w:val="TableCaption"/>
       </w:pPr>
       <w:r>
-        <w:t xml:space="preserve">Table 3.7: Wenatchee prespawn mortality estimates. Includes estimates (standard error) of escapement, spawners, rate of prespawn mortality, and standard error of this rate, separated by origin.</w:t>
+        <w:t xml:space="preserve">Table 3.7: Wenatchee prespawn mortality estimates. Includes estimates (standard error) of escapement, spawners, rate of prespawn mortality, and standard error and coefficient of variation of this rate, separated by origin.</w:t>
       </w:r>
     </w:p>
     <w:tbl>
@@ -8051,7 +8475,7 @@
         <w:tblStyle w:val="Table"/>
         <w:tblW w:type="auto" w:w="0"/>
         <w:tblLook w:firstRow="1" w:lastRow="0" w:firstColumn="0" w:lastColumn="0" w:noHBand="0" w:noVBand="0" w:val="0020"/>
-        <w:tblCaption w:val="Table 3.7: Wenatchee prespawn mortality estimates. Includes estimates (standard error) of escapement, spawners, rate of prespawn mortality, and standard error of this rate, separated by origin."/>
+        <w:tblCaption w:val="Table 3.7: Wenatchee prespawn mortality estimates. Includes estimates (standard error) of escapement, spawners, rate of prespawn mortality, and standard error and coefficient of variation of this rate, separated by origin."/>
       </w:tblPr>
       <w:tblGrid>
         <w:gridCol w:w="1320"/>
@@ -8171,43 +8595,43 @@
               <w:jc w:val="left"/>
             </w:pPr>
             <w:r>
-              <w:t xml:space="preserve">320 (54)</w:t>
-            </w:r>
-          </w:p>
-        </w:tc>
-        <w:tc>
-          <w:tcPr/>
-          <w:p>
-            <w:pPr>
-              <w:pStyle w:val="Compact"/>
-              <w:jc w:val="right"/>
-            </w:pPr>
-            <w:r>
-              <w:t xml:space="preserve">0.099</w:t>
-            </w:r>
-          </w:p>
-        </w:tc>
-        <w:tc>
-          <w:tcPr/>
-          <w:p>
-            <w:pPr>
-              <w:pStyle w:val="Compact"/>
-              <w:jc w:val="right"/>
-            </w:pPr>
-            <w:r>
-              <w:t xml:space="preserve">0.216</w:t>
-            </w:r>
-          </w:p>
-        </w:tc>
-        <w:tc>
-          <w:tcPr/>
-          <w:p>
-            <w:pPr>
-              <w:pStyle w:val="Compact"/>
-              <w:jc w:val="right"/>
-            </w:pPr>
-            <w:r>
-              <w:t xml:space="preserve">2.195</w:t>
+              <w:t xml:space="preserve">323 (55)</w:t>
+            </w:r>
+          </w:p>
+        </w:tc>
+        <w:tc>
+          <w:tcPr/>
+          <w:p>
+            <w:pPr>
+              <w:pStyle w:val="Compact"/>
+              <w:jc w:val="right"/>
+            </w:pPr>
+            <w:r>
+              <w:t xml:space="preserve">0.090</w:t>
+            </w:r>
+          </w:p>
+        </w:tc>
+        <w:tc>
+          <w:tcPr/>
+          <w:p>
+            <w:pPr>
+              <w:pStyle w:val="Compact"/>
+              <w:jc w:val="right"/>
+            </w:pPr>
+            <w:r>
+              <w:t xml:space="preserve">0.218</w:t>
+            </w:r>
+          </w:p>
+        </w:tc>
+        <w:tc>
+          <w:tcPr/>
+          <w:p>
+            <w:pPr>
+              <w:pStyle w:val="Compact"/>
+              <w:jc w:val="right"/>
+            </w:pPr>
+            <w:r>
+              <w:t xml:space="preserve">2.417</w:t>
             </w:r>
           </w:p>
         </w:tc>
@@ -8245,48 +8669,53 @@
               <w:jc w:val="left"/>
             </w:pPr>
             <w:r>
-              <w:t xml:space="preserve">83 (25)</w:t>
-            </w:r>
-          </w:p>
-        </w:tc>
-        <w:tc>
-          <w:tcPr/>
-          <w:p>
-            <w:pPr>
-              <w:pStyle w:val="Compact"/>
-              <w:jc w:val="right"/>
-            </w:pPr>
-            <w:r>
-              <w:t xml:space="preserve">0.126</w:t>
-            </w:r>
-          </w:p>
-        </w:tc>
-        <w:tc>
-          <w:tcPr/>
-          <w:p>
-            <w:pPr>
-              <w:pStyle w:val="Compact"/>
-              <w:jc w:val="right"/>
-            </w:pPr>
-            <w:r>
-              <w:t xml:space="preserve">0.425</w:t>
-            </w:r>
-          </w:p>
-        </w:tc>
-        <w:tc>
-          <w:tcPr/>
-          <w:p>
-            <w:pPr>
-              <w:pStyle w:val="Compact"/>
-              <w:jc w:val="right"/>
-            </w:pPr>
-            <w:r>
-              <w:t xml:space="preserve">3.363</w:t>
+              <w:t xml:space="preserve">85 (25)</w:t>
+            </w:r>
+          </w:p>
+        </w:tc>
+        <w:tc>
+          <w:tcPr/>
+          <w:p>
+            <w:pPr>
+              <w:pStyle w:val="Compact"/>
+              <w:jc w:val="right"/>
+            </w:pPr>
+            <w:r>
+              <w:t xml:space="preserve">0.105</w:t>
+            </w:r>
+          </w:p>
+        </w:tc>
+        <w:tc>
+          <w:tcPr/>
+          <w:p>
+            <w:pPr>
+              <w:pStyle w:val="Compact"/>
+              <w:jc w:val="right"/>
+            </w:pPr>
+            <w:r>
+              <w:t xml:space="preserve">0.432</w:t>
+            </w:r>
+          </w:p>
+        </w:tc>
+        <w:tc>
+          <w:tcPr/>
+          <w:p>
+            <w:pPr>
+              <w:pStyle w:val="Compact"/>
+              <w:jc w:val="right"/>
+            </w:pPr>
+            <w:r>
+              <w:t xml:space="preserve">4.106</w:t>
             </w:r>
           </w:p>
         </w:tc>
       </w:tr>
     </w:tbl>
+    <w:p>
+      <w:r>
+        <w:br w:type="page"/>
+      </w:r>
+    </w:p>
     <w:bookmarkEnd w:id="32"/>
     <w:bookmarkEnd w:id="33"/>
     <w:bookmarkStart w:id="34" w:name="discussion"/>
@@ -8330,7 +8759,7 @@
         <w:t xml:space="preserve">2.1</w:t>
       </w:r>
       <w:r>
-        <w:t xml:space="preserve">). However, some reaches did not meet the minimum thresholds of number of observed redds or number of weeks with at least one new redd observed, so we used the GAUC method in only three reaches.</w:t>
+        <w:t xml:space="preserve">). However, some reaches did not meet the minimum thresholds of number of observed redds or number of weeks with at least one new redd observed, so we only used the GAUC method in three reaches.</w:t>
       </w:r>
     </w:p>
     <w:p>
@@ -8338,7 +8767,7 @@
         <w:pStyle w:val="BodyText"/>
       </w:pPr>
       <w:r>
-        <w:t xml:space="preserve">Hatchery origin steelhead PIT-tagged at Priest Rapids dam were not detected in a number of tributaries this year, leading to estimates of zero hatchery spawners in those tributaries (Table</w:t>
+        <w:t xml:space="preserve">Hatchery and natural origin steelhead PIT-tagged at Priest Rapids dam were not detected in a number of tributaries this year, leading to estimates of zero hatchery spawners in those tributaries (Table</w:t>
       </w:r>
       <w:r>
         <w:t xml:space="preserve"> </w:t>
@@ -8465,17 +8894,17 @@
       </w:r>
     </w:p>
     <w:bookmarkEnd w:id="41"/>
-    <w:bookmarkStart w:id="42" w:name="appendix-appendices"/>
+    <w:bookmarkStart w:id="42" w:name="appendices"/>
     <w:p>
       <w:pPr>
         <w:pStyle w:val="Heading1"/>
       </w:pPr>
       <w:r>
-        <w:t xml:space="preserve">(APPENDIX) Appendices</w:t>
+        <w:t xml:space="preserve">Appendices</w:t>
       </w:r>
     </w:p>
     <w:bookmarkEnd w:id="42"/>
-    <w:bookmarkStart w:id="43" w:name="appendA"/>
+    <w:bookmarkStart w:id="44" w:name="appendix-a"/>
     <w:p>
       <w:pPr>
         <w:pStyle w:val="Heading1"/>
@@ -8485,6 +8914,24 @@
           <w:rStyle w:val="SectionNumber"/>
         </w:rPr>
         <w:t xml:space="preserve">7</w:t>
+      </w:r>
+      <w:r>
+        <w:tab/>
+      </w:r>
+      <w:r>
+        <w:t xml:space="preserve">Appendix A</w:t>
+      </w:r>
+    </w:p>
+    <w:bookmarkStart w:id="43" w:name="appendA"/>
+    <w:p>
+      <w:pPr>
+        <w:pStyle w:val="Heading2"/>
+      </w:pPr>
+      <w:r>
+        <w:rPr>
+          <w:rStyle w:val="SectionNumber"/>
+        </w:rPr>
+        <w:t xml:space="preserve">7.1</w:t>
       </w:r>
       <w:r>
         <w:tab/>
@@ -8511,6 +8958,14 @@
       </w:r>
       <w:r>
         <w:t xml:space="preserve">shows the sample sizes and results.</w:t>
+      </w:r>
+    </w:p>
+    <w:p>
+      <w:pPr>
+        <w:pStyle w:val="BodyText"/>
+      </w:pPr>
+      <w:r>
+        <w:t xml:space="preserve">These error rates were used to adjust the counts of male and female tags within particular spawning areas before re-calculating the fish/redd estimate. For example, the adjusted number of males would be the initial number of males, minus the number of initial males times the error rate for male identification, plus the number of initial females times the error rate for female identification.</w:t>
       </w:r>
     </w:p>
     <w:p>
@@ -8623,31 +9078,31 @@
               <w:jc w:val="right"/>
             </w:pPr>
             <w:r>
-              <w:t xml:space="preserve">Perc Se</w:t>
-            </w:r>
-          </w:p>
-        </w:tc>
-        <w:tc>
-          <w:tcPr/>
-          <w:p>
-            <w:pPr>
-              <w:pStyle w:val="Compact"/>
-              <w:jc w:val="right"/>
-            </w:pPr>
-            <w:r>
-              <w:t xml:space="preserve">Lwr CI</w:t>
-            </w:r>
-          </w:p>
-        </w:tc>
-        <w:tc>
-          <w:tcPr/>
-          <w:p>
-            <w:pPr>
-              <w:pStyle w:val="Compact"/>
-              <w:jc w:val="right"/>
-            </w:pPr>
-            <w:r>
-              <w:t xml:space="preserve">Upr CI</w:t>
+              <w:t xml:space="preserve">Perc SE</w:t>
+            </w:r>
+          </w:p>
+        </w:tc>
+        <w:tc>
+          <w:tcPr/>
+          <w:p>
+            <w:pPr>
+              <w:pStyle w:val="Compact"/>
+              <w:jc w:val="right"/>
+            </w:pPr>
+            <w:r>
+              <w:t xml:space="preserve">LowerCI</w:t>
+            </w:r>
+          </w:p>
+        </w:tc>
+        <w:tc>
+          <w:tcPr/>
+          <w:p>
+            <w:pPr>
+              <w:pStyle w:val="Compact"/>
+              <w:jc w:val="right"/>
+            </w:pPr>
+            <w:r>
+              <w:t xml:space="preserve">UpperCI</w:t>
             </w:r>
           </w:p>
         </w:tc>
@@ -8661,7 +9116,7 @@
               <w:jc w:val="right"/>
             </w:pPr>
             <w:r>
-              <w:t xml:space="preserve">2022</w:t>
+              <w:t xml:space="preserve">2011</w:t>
             </w:r>
           </w:p>
         </w:tc>
@@ -8685,79 +9140,79 @@
               <w:jc w:val="right"/>
             </w:pPr>
             <w:r>
-              <w:t xml:space="preserve">58</w:t>
-            </w:r>
-          </w:p>
-        </w:tc>
-        <w:tc>
-          <w:tcPr/>
-          <w:p>
-            <w:pPr>
-              <w:pStyle w:val="Compact"/>
-              <w:jc w:val="right"/>
-            </w:pPr>
-            <w:r>
-              <w:t xml:space="preserve">31</w:t>
-            </w:r>
-          </w:p>
-        </w:tc>
-        <w:tc>
-          <w:tcPr/>
-          <w:p>
-            <w:pPr>
-              <w:pStyle w:val="Compact"/>
-              <w:jc w:val="right"/>
-            </w:pPr>
-            <w:r>
-              <w:t xml:space="preserve">27</w:t>
-            </w:r>
-          </w:p>
-        </w:tc>
-        <w:tc>
-          <w:tcPr/>
-          <w:p>
-            <w:pPr>
-              <w:pStyle w:val="Compact"/>
-              <w:jc w:val="right"/>
-            </w:pPr>
-            <w:r>
-              <w:t xml:space="preserve">0.466</w:t>
-            </w:r>
-          </w:p>
-        </w:tc>
-        <w:tc>
-          <w:tcPr/>
-          <w:p>
-            <w:pPr>
-              <w:pStyle w:val="Compact"/>
-              <w:jc w:val="right"/>
-            </w:pPr>
-            <w:r>
-              <w:t xml:space="preserve">0.065</w:t>
-            </w:r>
-          </w:p>
-        </w:tc>
-        <w:tc>
-          <w:tcPr/>
-          <w:p>
-            <w:pPr>
-              <w:pStyle w:val="Compact"/>
-              <w:jc w:val="right"/>
-            </w:pPr>
-            <w:r>
-              <w:t xml:space="preserve">0.343</w:t>
-            </w:r>
-          </w:p>
-        </w:tc>
-        <w:tc>
-          <w:tcPr/>
-          <w:p>
-            <w:pPr>
-              <w:pStyle w:val="Compact"/>
-              <w:jc w:val="right"/>
-            </w:pPr>
-            <w:r>
-              <w:t xml:space="preserve">0.592</w:t>
+              <w:t xml:space="preserve">22</w:t>
+            </w:r>
+          </w:p>
+        </w:tc>
+        <w:tc>
+          <w:tcPr/>
+          <w:p>
+            <w:pPr>
+              <w:pStyle w:val="Compact"/>
+              <w:jc w:val="right"/>
+            </w:pPr>
+            <w:r>
+              <w:t xml:space="preserve">18</w:t>
+            </w:r>
+          </w:p>
+        </w:tc>
+        <w:tc>
+          <w:tcPr/>
+          <w:p>
+            <w:pPr>
+              <w:pStyle w:val="Compact"/>
+              <w:jc w:val="right"/>
+            </w:pPr>
+            <w:r>
+              <w:t xml:space="preserve">4</w:t>
+            </w:r>
+          </w:p>
+        </w:tc>
+        <w:tc>
+          <w:tcPr/>
+          <w:p>
+            <w:pPr>
+              <w:pStyle w:val="Compact"/>
+              <w:jc w:val="right"/>
+            </w:pPr>
+            <w:r>
+              <w:t xml:space="preserve">0.182</w:t>
+            </w:r>
+          </w:p>
+        </w:tc>
+        <w:tc>
+          <w:tcPr/>
+          <w:p>
+            <w:pPr>
+              <w:pStyle w:val="Compact"/>
+              <w:jc w:val="right"/>
+            </w:pPr>
+            <w:r>
+              <w:t xml:space="preserve">0.082</w:t>
+            </w:r>
+          </w:p>
+        </w:tc>
+        <w:tc>
+          <w:tcPr/>
+          <w:p>
+            <w:pPr>
+              <w:pStyle w:val="Compact"/>
+              <w:jc w:val="right"/>
+            </w:pPr>
+            <w:r>
+              <w:t xml:space="preserve">0.073</w:t>
+            </w:r>
+          </w:p>
+        </w:tc>
+        <w:tc>
+          <w:tcPr/>
+          <w:p>
+            <w:pPr>
+              <w:pStyle w:val="Compact"/>
+              <w:jc w:val="right"/>
+            </w:pPr>
+            <w:r>
+              <w:t xml:space="preserve">0.385</w:t>
             </w:r>
           </w:p>
         </w:tc>
@@ -8771,6 +9226,2426 @@
               <w:jc w:val="right"/>
             </w:pPr>
             <w:r>
+              <w:t xml:space="preserve">2011</w:t>
+            </w:r>
+          </w:p>
+        </w:tc>
+        <w:tc>
+          <w:tcPr/>
+          <w:p>
+            <w:pPr>
+              <w:pStyle w:val="Compact"/>
+              <w:jc w:val="left"/>
+            </w:pPr>
+            <w:r>
+              <w:t xml:space="preserve">M</w:t>
+            </w:r>
+          </w:p>
+        </w:tc>
+        <w:tc>
+          <w:tcPr/>
+          <w:p>
+            <w:pPr>
+              <w:pStyle w:val="Compact"/>
+              <w:jc w:val="right"/>
+            </w:pPr>
+            <w:r>
+              <w:t xml:space="preserve">16</w:t>
+            </w:r>
+          </w:p>
+        </w:tc>
+        <w:tc>
+          <w:tcPr/>
+          <w:p>
+            <w:pPr>
+              <w:pStyle w:val="Compact"/>
+              <w:jc w:val="right"/>
+            </w:pPr>
+            <w:r>
+              <w:t xml:space="preserve">14</w:t>
+            </w:r>
+          </w:p>
+        </w:tc>
+        <w:tc>
+          <w:tcPr/>
+          <w:p>
+            <w:pPr>
+              <w:pStyle w:val="Compact"/>
+              <w:jc w:val="right"/>
+            </w:pPr>
+            <w:r>
+              <w:t xml:space="preserve">2</w:t>
+            </w:r>
+          </w:p>
+        </w:tc>
+        <w:tc>
+          <w:tcPr/>
+          <w:p>
+            <w:pPr>
+              <w:pStyle w:val="Compact"/>
+              <w:jc w:val="right"/>
+            </w:pPr>
+            <w:r>
+              <w:t xml:space="preserve">0.125</w:t>
+            </w:r>
+          </w:p>
+        </w:tc>
+        <w:tc>
+          <w:tcPr/>
+          <w:p>
+            <w:pPr>
+              <w:pStyle w:val="Compact"/>
+              <w:jc w:val="right"/>
+            </w:pPr>
+            <w:r>
+              <w:t xml:space="preserve">0.083</w:t>
+            </w:r>
+          </w:p>
+        </w:tc>
+        <w:tc>
+          <w:tcPr/>
+          <w:p>
+            <w:pPr>
+              <w:pStyle w:val="Compact"/>
+              <w:jc w:val="right"/>
+            </w:pPr>
+            <w:r>
+              <w:t xml:space="preserve">0.035</w:t>
+            </w:r>
+          </w:p>
+        </w:tc>
+        <w:tc>
+          <w:tcPr/>
+          <w:p>
+            <w:pPr>
+              <w:pStyle w:val="Compact"/>
+              <w:jc w:val="right"/>
+            </w:pPr>
+            <w:r>
+              <w:t xml:space="preserve">0.360</w:t>
+            </w:r>
+          </w:p>
+        </w:tc>
+      </w:tr>
+      <w:tr>
+        <w:tc>
+          <w:tcPr/>
+          <w:p>
+            <w:pPr>
+              <w:pStyle w:val="Compact"/>
+              <w:jc w:val="right"/>
+            </w:pPr>
+            <w:r>
+              <w:t xml:space="preserve">2012</w:t>
+            </w:r>
+          </w:p>
+        </w:tc>
+        <w:tc>
+          <w:tcPr/>
+          <w:p>
+            <w:pPr>
+              <w:pStyle w:val="Compact"/>
+              <w:jc w:val="left"/>
+            </w:pPr>
+            <w:r>
+              <w:t xml:space="preserve">F</w:t>
+            </w:r>
+          </w:p>
+        </w:tc>
+        <w:tc>
+          <w:tcPr/>
+          <w:p>
+            <w:pPr>
+              <w:pStyle w:val="Compact"/>
+              <w:jc w:val="right"/>
+            </w:pPr>
+            <w:r>
+              <w:t xml:space="preserve">40</w:t>
+            </w:r>
+          </w:p>
+        </w:tc>
+        <w:tc>
+          <w:tcPr/>
+          <w:p>
+            <w:pPr>
+              <w:pStyle w:val="Compact"/>
+              <w:jc w:val="right"/>
+            </w:pPr>
+            <w:r>
+              <w:t xml:space="preserve">33</w:t>
+            </w:r>
+          </w:p>
+        </w:tc>
+        <w:tc>
+          <w:tcPr/>
+          <w:p>
+            <w:pPr>
+              <w:pStyle w:val="Compact"/>
+              <w:jc w:val="right"/>
+            </w:pPr>
+            <w:r>
+              <w:t xml:space="preserve">7</w:t>
+            </w:r>
+          </w:p>
+        </w:tc>
+        <w:tc>
+          <w:tcPr/>
+          <w:p>
+            <w:pPr>
+              <w:pStyle w:val="Compact"/>
+              <w:jc w:val="right"/>
+            </w:pPr>
+            <w:r>
+              <w:t xml:space="preserve">0.175</w:t>
+            </w:r>
+          </w:p>
+        </w:tc>
+        <w:tc>
+          <w:tcPr/>
+          <w:p>
+            <w:pPr>
+              <w:pStyle w:val="Compact"/>
+              <w:jc w:val="right"/>
+            </w:pPr>
+            <w:r>
+              <w:t xml:space="preserve">0.060</w:t>
+            </w:r>
+          </w:p>
+        </w:tc>
+        <w:tc>
+          <w:tcPr/>
+          <w:p>
+            <w:pPr>
+              <w:pStyle w:val="Compact"/>
+              <w:jc w:val="right"/>
+            </w:pPr>
+            <w:r>
+              <w:t xml:space="preserve">0.087</w:t>
+            </w:r>
+          </w:p>
+        </w:tc>
+        <w:tc>
+          <w:tcPr/>
+          <w:p>
+            <w:pPr>
+              <w:pStyle w:val="Compact"/>
+              <w:jc w:val="right"/>
+            </w:pPr>
+            <w:r>
+              <w:t xml:space="preserve">0.319</w:t>
+            </w:r>
+          </w:p>
+        </w:tc>
+      </w:tr>
+      <w:tr>
+        <w:tc>
+          <w:tcPr/>
+          <w:p>
+            <w:pPr>
+              <w:pStyle w:val="Compact"/>
+              <w:jc w:val="right"/>
+            </w:pPr>
+            <w:r>
+              <w:t xml:space="preserve">2012</w:t>
+            </w:r>
+          </w:p>
+        </w:tc>
+        <w:tc>
+          <w:tcPr/>
+          <w:p>
+            <w:pPr>
+              <w:pStyle w:val="Compact"/>
+              <w:jc w:val="left"/>
+            </w:pPr>
+            <w:r>
+              <w:t xml:space="preserve">M</w:t>
+            </w:r>
+          </w:p>
+        </w:tc>
+        <w:tc>
+          <w:tcPr/>
+          <w:p>
+            <w:pPr>
+              <w:pStyle w:val="Compact"/>
+              <w:jc w:val="right"/>
+            </w:pPr>
+            <w:r>
+              <w:t xml:space="preserve">20</w:t>
+            </w:r>
+          </w:p>
+        </w:tc>
+        <w:tc>
+          <w:tcPr/>
+          <w:p>
+            <w:pPr>
+              <w:pStyle w:val="Compact"/>
+              <w:jc w:val="right"/>
+            </w:pPr>
+            <w:r>
+              <w:t xml:space="preserve">19</w:t>
+            </w:r>
+          </w:p>
+        </w:tc>
+        <w:tc>
+          <w:tcPr/>
+          <w:p>
+            <w:pPr>
+              <w:pStyle w:val="Compact"/>
+              <w:jc w:val="right"/>
+            </w:pPr>
+            <w:r>
+              <w:t xml:space="preserve">1</w:t>
+            </w:r>
+          </w:p>
+        </w:tc>
+        <w:tc>
+          <w:tcPr/>
+          <w:p>
+            <w:pPr>
+              <w:pStyle w:val="Compact"/>
+              <w:jc w:val="right"/>
+            </w:pPr>
+            <w:r>
+              <w:t xml:space="preserve">0.050</w:t>
+            </w:r>
+          </w:p>
+        </w:tc>
+        <w:tc>
+          <w:tcPr/>
+          <w:p>
+            <w:pPr>
+              <w:pStyle w:val="Compact"/>
+              <w:jc w:val="right"/>
+            </w:pPr>
+            <w:r>
+              <w:t xml:space="preserve">0.049</w:t>
+            </w:r>
+          </w:p>
+        </w:tc>
+        <w:tc>
+          <w:tcPr/>
+          <w:p>
+            <w:pPr>
+              <w:pStyle w:val="Compact"/>
+              <w:jc w:val="right"/>
+            </w:pPr>
+            <w:r>
+              <w:t xml:space="preserve">0.009</w:t>
+            </w:r>
+          </w:p>
+        </w:tc>
+        <w:tc>
+          <w:tcPr/>
+          <w:p>
+            <w:pPr>
+              <w:pStyle w:val="Compact"/>
+              <w:jc w:val="right"/>
+            </w:pPr>
+            <w:r>
+              <w:t xml:space="preserve">0.236</w:t>
+            </w:r>
+          </w:p>
+        </w:tc>
+      </w:tr>
+      <w:tr>
+        <w:tc>
+          <w:tcPr/>
+          <w:p>
+            <w:pPr>
+              <w:pStyle w:val="Compact"/>
+              <w:jc w:val="right"/>
+            </w:pPr>
+            <w:r>
+              <w:t xml:space="preserve">2013</w:t>
+            </w:r>
+          </w:p>
+        </w:tc>
+        <w:tc>
+          <w:tcPr/>
+          <w:p>
+            <w:pPr>
+              <w:pStyle w:val="Compact"/>
+              <w:jc w:val="left"/>
+            </w:pPr>
+            <w:r>
+              <w:t xml:space="preserve">F</w:t>
+            </w:r>
+          </w:p>
+        </w:tc>
+        <w:tc>
+          <w:tcPr/>
+          <w:p>
+            <w:pPr>
+              <w:pStyle w:val="Compact"/>
+              <w:jc w:val="right"/>
+            </w:pPr>
+            <w:r>
+              <w:t xml:space="preserve">28</w:t>
+            </w:r>
+          </w:p>
+        </w:tc>
+        <w:tc>
+          <w:tcPr/>
+          <w:p>
+            <w:pPr>
+              <w:pStyle w:val="Compact"/>
+              <w:jc w:val="right"/>
+            </w:pPr>
+            <w:r>
+              <w:t xml:space="preserve">26</w:t>
+            </w:r>
+          </w:p>
+        </w:tc>
+        <w:tc>
+          <w:tcPr/>
+          <w:p>
+            <w:pPr>
+              <w:pStyle w:val="Compact"/>
+              <w:jc w:val="right"/>
+            </w:pPr>
+            <w:r>
+              <w:t xml:space="preserve">2</w:t>
+            </w:r>
+          </w:p>
+        </w:tc>
+        <w:tc>
+          <w:tcPr/>
+          <w:p>
+            <w:pPr>
+              <w:pStyle w:val="Compact"/>
+              <w:jc w:val="right"/>
+            </w:pPr>
+            <w:r>
+              <w:t xml:space="preserve">0.071</w:t>
+            </w:r>
+          </w:p>
+        </w:tc>
+        <w:tc>
+          <w:tcPr/>
+          <w:p>
+            <w:pPr>
+              <w:pStyle w:val="Compact"/>
+              <w:jc w:val="right"/>
+            </w:pPr>
+            <w:r>
+              <w:t xml:space="preserve">0.049</w:t>
+            </w:r>
+          </w:p>
+        </w:tc>
+        <w:tc>
+          <w:tcPr/>
+          <w:p>
+            <w:pPr>
+              <w:pStyle w:val="Compact"/>
+              <w:jc w:val="right"/>
+            </w:pPr>
+            <w:r>
+              <w:t xml:space="preserve">0.020</w:t>
+            </w:r>
+          </w:p>
+        </w:tc>
+        <w:tc>
+          <w:tcPr/>
+          <w:p>
+            <w:pPr>
+              <w:pStyle w:val="Compact"/>
+              <w:jc w:val="right"/>
+            </w:pPr>
+            <w:r>
+              <w:t xml:space="preserve">0.226</w:t>
+            </w:r>
+          </w:p>
+        </w:tc>
+      </w:tr>
+      <w:tr>
+        <w:tc>
+          <w:tcPr/>
+          <w:p>
+            <w:pPr>
+              <w:pStyle w:val="Compact"/>
+              <w:jc w:val="right"/>
+            </w:pPr>
+            <w:r>
+              <w:t xml:space="preserve">2013</w:t>
+            </w:r>
+          </w:p>
+        </w:tc>
+        <w:tc>
+          <w:tcPr/>
+          <w:p>
+            <w:pPr>
+              <w:pStyle w:val="Compact"/>
+              <w:jc w:val="left"/>
+            </w:pPr>
+            <w:r>
+              <w:t xml:space="preserve">M</w:t>
+            </w:r>
+          </w:p>
+        </w:tc>
+        <w:tc>
+          <w:tcPr/>
+          <w:p>
+            <w:pPr>
+              <w:pStyle w:val="Compact"/>
+              <w:jc w:val="right"/>
+            </w:pPr>
+            <w:r>
+              <w:t xml:space="preserve">23</w:t>
+            </w:r>
+          </w:p>
+        </w:tc>
+        <w:tc>
+          <w:tcPr/>
+          <w:p>
+            <w:pPr>
+              <w:pStyle w:val="Compact"/>
+              <w:jc w:val="right"/>
+            </w:pPr>
+            <w:r>
+              <w:t xml:space="preserve">23</w:t>
+            </w:r>
+          </w:p>
+        </w:tc>
+        <w:tc>
+          <w:tcPr/>
+          <w:p>
+            <w:pPr>
+              <w:pStyle w:val="Compact"/>
+              <w:jc w:val="right"/>
+            </w:pPr>
+            <w:r>
+              <w:t xml:space="preserve">0</w:t>
+            </w:r>
+          </w:p>
+        </w:tc>
+        <w:tc>
+          <w:tcPr/>
+          <w:p>
+            <w:pPr>
+              <w:pStyle w:val="Compact"/>
+              <w:jc w:val="right"/>
+            </w:pPr>
+            <w:r>
+              <w:t xml:space="preserve">0.000</w:t>
+            </w:r>
+          </w:p>
+        </w:tc>
+        <w:tc>
+          <w:tcPr/>
+          <w:p>
+            <w:pPr>
+              <w:pStyle w:val="Compact"/>
+              <w:jc w:val="right"/>
+            </w:pPr>
+            <w:r>
+              <w:t xml:space="preserve">0.000</w:t>
+            </w:r>
+          </w:p>
+        </w:tc>
+        <w:tc>
+          <w:tcPr/>
+          <w:p>
+            <w:pPr>
+              <w:pStyle w:val="Compact"/>
+              <w:jc w:val="right"/>
+            </w:pPr>
+            <w:r>
+              <w:t xml:space="preserve">0.000</w:t>
+            </w:r>
+          </w:p>
+        </w:tc>
+        <w:tc>
+          <w:tcPr/>
+          <w:p>
+            <w:pPr>
+              <w:pStyle w:val="Compact"/>
+              <w:jc w:val="right"/>
+            </w:pPr>
+            <w:r>
+              <w:t xml:space="preserve">0.143</w:t>
+            </w:r>
+          </w:p>
+        </w:tc>
+      </w:tr>
+      <w:tr>
+        <w:tc>
+          <w:tcPr/>
+          <w:p>
+            <w:pPr>
+              <w:pStyle w:val="Compact"/>
+              <w:jc w:val="right"/>
+            </w:pPr>
+            <w:r>
+              <w:t xml:space="preserve">2014</w:t>
+            </w:r>
+          </w:p>
+        </w:tc>
+        <w:tc>
+          <w:tcPr/>
+          <w:p>
+            <w:pPr>
+              <w:pStyle w:val="Compact"/>
+              <w:jc w:val="left"/>
+            </w:pPr>
+            <w:r>
+              <w:t xml:space="preserve">F</w:t>
+            </w:r>
+          </w:p>
+        </w:tc>
+        <w:tc>
+          <w:tcPr/>
+          <w:p>
+            <w:pPr>
+              <w:pStyle w:val="Compact"/>
+              <w:jc w:val="right"/>
+            </w:pPr>
+            <w:r>
+              <w:t xml:space="preserve">52</w:t>
+            </w:r>
+          </w:p>
+        </w:tc>
+        <w:tc>
+          <w:tcPr/>
+          <w:p>
+            <w:pPr>
+              <w:pStyle w:val="Compact"/>
+              <w:jc w:val="right"/>
+            </w:pPr>
+            <w:r>
+              <w:t xml:space="preserve">47</w:t>
+            </w:r>
+          </w:p>
+        </w:tc>
+        <w:tc>
+          <w:tcPr/>
+          <w:p>
+            <w:pPr>
+              <w:pStyle w:val="Compact"/>
+              <w:jc w:val="right"/>
+            </w:pPr>
+            <w:r>
+              <w:t xml:space="preserve">5</w:t>
+            </w:r>
+          </w:p>
+        </w:tc>
+        <w:tc>
+          <w:tcPr/>
+          <w:p>
+            <w:pPr>
+              <w:pStyle w:val="Compact"/>
+              <w:jc w:val="right"/>
+            </w:pPr>
+            <w:r>
+              <w:t xml:space="preserve">0.096</w:t>
+            </w:r>
+          </w:p>
+        </w:tc>
+        <w:tc>
+          <w:tcPr/>
+          <w:p>
+            <w:pPr>
+              <w:pStyle w:val="Compact"/>
+              <w:jc w:val="right"/>
+            </w:pPr>
+            <w:r>
+              <w:t xml:space="preserve">0.041</w:t>
+            </w:r>
+          </w:p>
+        </w:tc>
+        <w:tc>
+          <w:tcPr/>
+          <w:p>
+            <w:pPr>
+              <w:pStyle w:val="Compact"/>
+              <w:jc w:val="right"/>
+            </w:pPr>
+            <w:r>
+              <w:t xml:space="preserve">0.042</w:t>
+            </w:r>
+          </w:p>
+        </w:tc>
+        <w:tc>
+          <w:tcPr/>
+          <w:p>
+            <w:pPr>
+              <w:pStyle w:val="Compact"/>
+              <w:jc w:val="right"/>
+            </w:pPr>
+            <w:r>
+              <w:t xml:space="preserve">0.206</w:t>
+            </w:r>
+          </w:p>
+        </w:tc>
+      </w:tr>
+      <w:tr>
+        <w:tc>
+          <w:tcPr/>
+          <w:p>
+            <w:pPr>
+              <w:pStyle w:val="Compact"/>
+              <w:jc w:val="right"/>
+            </w:pPr>
+            <w:r>
+              <w:t xml:space="preserve">2014</w:t>
+            </w:r>
+          </w:p>
+        </w:tc>
+        <w:tc>
+          <w:tcPr/>
+          <w:p>
+            <w:pPr>
+              <w:pStyle w:val="Compact"/>
+              <w:jc w:val="left"/>
+            </w:pPr>
+            <w:r>
+              <w:t xml:space="preserve">M</w:t>
+            </w:r>
+          </w:p>
+        </w:tc>
+        <w:tc>
+          <w:tcPr/>
+          <w:p>
+            <w:pPr>
+              <w:pStyle w:val="Compact"/>
+              <w:jc w:val="right"/>
+            </w:pPr>
+            <w:r>
+              <w:t xml:space="preserve">55</w:t>
+            </w:r>
+          </w:p>
+        </w:tc>
+        <w:tc>
+          <w:tcPr/>
+          <w:p>
+            <w:pPr>
+              <w:pStyle w:val="Compact"/>
+              <w:jc w:val="right"/>
+            </w:pPr>
+            <w:r>
+              <w:t xml:space="preserve">53</w:t>
+            </w:r>
+          </w:p>
+        </w:tc>
+        <w:tc>
+          <w:tcPr/>
+          <w:p>
+            <w:pPr>
+              <w:pStyle w:val="Compact"/>
+              <w:jc w:val="right"/>
+            </w:pPr>
+            <w:r>
+              <w:t xml:space="preserve">2</w:t>
+            </w:r>
+          </w:p>
+        </w:tc>
+        <w:tc>
+          <w:tcPr/>
+          <w:p>
+            <w:pPr>
+              <w:pStyle w:val="Compact"/>
+              <w:jc w:val="right"/>
+            </w:pPr>
+            <w:r>
+              <w:t xml:space="preserve">0.036</w:t>
+            </w:r>
+          </w:p>
+        </w:tc>
+        <w:tc>
+          <w:tcPr/>
+          <w:p>
+            <w:pPr>
+              <w:pStyle w:val="Compact"/>
+              <w:jc w:val="right"/>
+            </w:pPr>
+            <w:r>
+              <w:t xml:space="preserve">0.025</w:t>
+            </w:r>
+          </w:p>
+        </w:tc>
+        <w:tc>
+          <w:tcPr/>
+          <w:p>
+            <w:pPr>
+              <w:pStyle w:val="Compact"/>
+              <w:jc w:val="right"/>
+            </w:pPr>
+            <w:r>
+              <w:t xml:space="preserve">0.010</w:t>
+            </w:r>
+          </w:p>
+        </w:tc>
+        <w:tc>
+          <w:tcPr/>
+          <w:p>
+            <w:pPr>
+              <w:pStyle w:val="Compact"/>
+              <w:jc w:val="right"/>
+            </w:pPr>
+            <w:r>
+              <w:t xml:space="preserve">0.123</w:t>
+            </w:r>
+          </w:p>
+        </w:tc>
+      </w:tr>
+      <w:tr>
+        <w:tc>
+          <w:tcPr/>
+          <w:p>
+            <w:pPr>
+              <w:pStyle w:val="Compact"/>
+              <w:jc w:val="right"/>
+            </w:pPr>
+            <w:r>
+              <w:t xml:space="preserve">2015</w:t>
+            </w:r>
+          </w:p>
+        </w:tc>
+        <w:tc>
+          <w:tcPr/>
+          <w:p>
+            <w:pPr>
+              <w:pStyle w:val="Compact"/>
+              <w:jc w:val="left"/>
+            </w:pPr>
+            <w:r>
+              <w:t xml:space="preserve">F</w:t>
+            </w:r>
+          </w:p>
+        </w:tc>
+        <w:tc>
+          <w:tcPr/>
+          <w:p>
+            <w:pPr>
+              <w:pStyle w:val="Compact"/>
+              <w:jc w:val="right"/>
+            </w:pPr>
+            <w:r>
+              <w:t xml:space="preserve">73</w:t>
+            </w:r>
+          </w:p>
+        </w:tc>
+        <w:tc>
+          <w:tcPr/>
+          <w:p>
+            <w:pPr>
+              <w:pStyle w:val="Compact"/>
+              <w:jc w:val="right"/>
+            </w:pPr>
+            <w:r>
+              <w:t xml:space="preserve">69</w:t>
+            </w:r>
+          </w:p>
+        </w:tc>
+        <w:tc>
+          <w:tcPr/>
+          <w:p>
+            <w:pPr>
+              <w:pStyle w:val="Compact"/>
+              <w:jc w:val="right"/>
+            </w:pPr>
+            <w:r>
+              <w:t xml:space="preserve">4</w:t>
+            </w:r>
+          </w:p>
+        </w:tc>
+        <w:tc>
+          <w:tcPr/>
+          <w:p>
+            <w:pPr>
+              <w:pStyle w:val="Compact"/>
+              <w:jc w:val="right"/>
+            </w:pPr>
+            <w:r>
+              <w:t xml:space="preserve">0.055</w:t>
+            </w:r>
+          </w:p>
+        </w:tc>
+        <w:tc>
+          <w:tcPr/>
+          <w:p>
+            <w:pPr>
+              <w:pStyle w:val="Compact"/>
+              <w:jc w:val="right"/>
+            </w:pPr>
+            <w:r>
+              <w:t xml:space="preserve">0.027</w:t>
+            </w:r>
+          </w:p>
+        </w:tc>
+        <w:tc>
+          <w:tcPr/>
+          <w:p>
+            <w:pPr>
+              <w:pStyle w:val="Compact"/>
+              <w:jc w:val="right"/>
+            </w:pPr>
+            <w:r>
+              <w:t xml:space="preserve">0.022</w:t>
+            </w:r>
+          </w:p>
+        </w:tc>
+        <w:tc>
+          <w:tcPr/>
+          <w:p>
+            <w:pPr>
+              <w:pStyle w:val="Compact"/>
+              <w:jc w:val="right"/>
+            </w:pPr>
+            <w:r>
+              <w:t xml:space="preserve">0.133</w:t>
+            </w:r>
+          </w:p>
+        </w:tc>
+      </w:tr>
+      <w:tr>
+        <w:tc>
+          <w:tcPr/>
+          <w:p>
+            <w:pPr>
+              <w:pStyle w:val="Compact"/>
+              <w:jc w:val="right"/>
+            </w:pPr>
+            <w:r>
+              <w:t xml:space="preserve">2015</w:t>
+            </w:r>
+          </w:p>
+        </w:tc>
+        <w:tc>
+          <w:tcPr/>
+          <w:p>
+            <w:pPr>
+              <w:pStyle w:val="Compact"/>
+              <w:jc w:val="left"/>
+            </w:pPr>
+            <w:r>
+              <w:t xml:space="preserve">M</w:t>
+            </w:r>
+          </w:p>
+        </w:tc>
+        <w:tc>
+          <w:tcPr/>
+          <w:p>
+            <w:pPr>
+              <w:pStyle w:val="Compact"/>
+              <w:jc w:val="right"/>
+            </w:pPr>
+            <w:r>
+              <w:t xml:space="preserve">62</w:t>
+            </w:r>
+          </w:p>
+        </w:tc>
+        <w:tc>
+          <w:tcPr/>
+          <w:p>
+            <w:pPr>
+              <w:pStyle w:val="Compact"/>
+              <w:jc w:val="right"/>
+            </w:pPr>
+            <w:r>
+              <w:t xml:space="preserve">59</w:t>
+            </w:r>
+          </w:p>
+        </w:tc>
+        <w:tc>
+          <w:tcPr/>
+          <w:p>
+            <w:pPr>
+              <w:pStyle w:val="Compact"/>
+              <w:jc w:val="right"/>
+            </w:pPr>
+            <w:r>
+              <w:t xml:space="preserve">3</w:t>
+            </w:r>
+          </w:p>
+        </w:tc>
+        <w:tc>
+          <w:tcPr/>
+          <w:p>
+            <w:pPr>
+              <w:pStyle w:val="Compact"/>
+              <w:jc w:val="right"/>
+            </w:pPr>
+            <w:r>
+              <w:t xml:space="preserve">0.048</w:t>
+            </w:r>
+          </w:p>
+        </w:tc>
+        <w:tc>
+          <w:tcPr/>
+          <w:p>
+            <w:pPr>
+              <w:pStyle w:val="Compact"/>
+              <w:jc w:val="right"/>
+            </w:pPr>
+            <w:r>
+              <w:t xml:space="preserve">0.027</w:t>
+            </w:r>
+          </w:p>
+        </w:tc>
+        <w:tc>
+          <w:tcPr/>
+          <w:p>
+            <w:pPr>
+              <w:pStyle w:val="Compact"/>
+              <w:jc w:val="right"/>
+            </w:pPr>
+            <w:r>
+              <w:t xml:space="preserve">0.017</w:t>
+            </w:r>
+          </w:p>
+        </w:tc>
+        <w:tc>
+          <w:tcPr/>
+          <w:p>
+            <w:pPr>
+              <w:pStyle w:val="Compact"/>
+              <w:jc w:val="right"/>
+            </w:pPr>
+            <w:r>
+              <w:t xml:space="preserve">0.133</w:t>
+            </w:r>
+          </w:p>
+        </w:tc>
+      </w:tr>
+      <w:tr>
+        <w:tc>
+          <w:tcPr/>
+          <w:p>
+            <w:pPr>
+              <w:pStyle w:val="Compact"/>
+              <w:jc w:val="right"/>
+            </w:pPr>
+            <w:r>
+              <w:t xml:space="preserve">2016</w:t>
+            </w:r>
+          </w:p>
+        </w:tc>
+        <w:tc>
+          <w:tcPr/>
+          <w:p>
+            <w:pPr>
+              <w:pStyle w:val="Compact"/>
+              <w:jc w:val="left"/>
+            </w:pPr>
+            <w:r>
+              <w:t xml:space="preserve">F</w:t>
+            </w:r>
+          </w:p>
+        </w:tc>
+        <w:tc>
+          <w:tcPr/>
+          <w:p>
+            <w:pPr>
+              <w:pStyle w:val="Compact"/>
+              <w:jc w:val="right"/>
+            </w:pPr>
+            <w:r>
+              <w:t xml:space="preserve">69</w:t>
+            </w:r>
+          </w:p>
+        </w:tc>
+        <w:tc>
+          <w:tcPr/>
+          <w:p>
+            <w:pPr>
+              <w:pStyle w:val="Compact"/>
+              <w:jc w:val="right"/>
+            </w:pPr>
+            <w:r>
+              <w:t xml:space="preserve">63</w:t>
+            </w:r>
+          </w:p>
+        </w:tc>
+        <w:tc>
+          <w:tcPr/>
+          <w:p>
+            <w:pPr>
+              <w:pStyle w:val="Compact"/>
+              <w:jc w:val="right"/>
+            </w:pPr>
+            <w:r>
+              <w:t xml:space="preserve">6</w:t>
+            </w:r>
+          </w:p>
+        </w:tc>
+        <w:tc>
+          <w:tcPr/>
+          <w:p>
+            <w:pPr>
+              <w:pStyle w:val="Compact"/>
+              <w:jc w:val="right"/>
+            </w:pPr>
+            <w:r>
+              <w:t xml:space="preserve">0.087</w:t>
+            </w:r>
+          </w:p>
+        </w:tc>
+        <w:tc>
+          <w:tcPr/>
+          <w:p>
+            <w:pPr>
+              <w:pStyle w:val="Compact"/>
+              <w:jc w:val="right"/>
+            </w:pPr>
+            <w:r>
+              <w:t xml:space="preserve">0.034</w:t>
+            </w:r>
+          </w:p>
+        </w:tc>
+        <w:tc>
+          <w:tcPr/>
+          <w:p>
+            <w:pPr>
+              <w:pStyle w:val="Compact"/>
+              <w:jc w:val="right"/>
+            </w:pPr>
+            <w:r>
+              <w:t xml:space="preserve">0.040</w:t>
+            </w:r>
+          </w:p>
+        </w:tc>
+        <w:tc>
+          <w:tcPr/>
+          <w:p>
+            <w:pPr>
+              <w:pStyle w:val="Compact"/>
+              <w:jc w:val="right"/>
+            </w:pPr>
+            <w:r>
+              <w:t xml:space="preserve">0.177</w:t>
+            </w:r>
+          </w:p>
+        </w:tc>
+      </w:tr>
+      <w:tr>
+        <w:tc>
+          <w:tcPr/>
+          <w:p>
+            <w:pPr>
+              <w:pStyle w:val="Compact"/>
+              <w:jc w:val="right"/>
+            </w:pPr>
+            <w:r>
+              <w:t xml:space="preserve">2016</w:t>
+            </w:r>
+          </w:p>
+        </w:tc>
+        <w:tc>
+          <w:tcPr/>
+          <w:p>
+            <w:pPr>
+              <w:pStyle w:val="Compact"/>
+              <w:jc w:val="left"/>
+            </w:pPr>
+            <w:r>
+              <w:t xml:space="preserve">M</w:t>
+            </w:r>
+          </w:p>
+        </w:tc>
+        <w:tc>
+          <w:tcPr/>
+          <w:p>
+            <w:pPr>
+              <w:pStyle w:val="Compact"/>
+              <w:jc w:val="right"/>
+            </w:pPr>
+            <w:r>
+              <w:t xml:space="preserve">66</w:t>
+            </w:r>
+          </w:p>
+        </w:tc>
+        <w:tc>
+          <w:tcPr/>
+          <w:p>
+            <w:pPr>
+              <w:pStyle w:val="Compact"/>
+              <w:jc w:val="right"/>
+            </w:pPr>
+            <w:r>
+              <w:t xml:space="preserve">65</w:t>
+            </w:r>
+          </w:p>
+        </w:tc>
+        <w:tc>
+          <w:tcPr/>
+          <w:p>
+            <w:pPr>
+              <w:pStyle w:val="Compact"/>
+              <w:jc w:val="right"/>
+            </w:pPr>
+            <w:r>
+              <w:t xml:space="preserve">1</w:t>
+            </w:r>
+          </w:p>
+        </w:tc>
+        <w:tc>
+          <w:tcPr/>
+          <w:p>
+            <w:pPr>
+              <w:pStyle w:val="Compact"/>
+              <w:jc w:val="right"/>
+            </w:pPr>
+            <w:r>
+              <w:t xml:space="preserve">0.015</w:t>
+            </w:r>
+          </w:p>
+        </w:tc>
+        <w:tc>
+          <w:tcPr/>
+          <w:p>
+            <w:pPr>
+              <w:pStyle w:val="Compact"/>
+              <w:jc w:val="right"/>
+            </w:pPr>
+            <w:r>
+              <w:t xml:space="preserve">0.015</w:t>
+            </w:r>
+          </w:p>
+        </w:tc>
+        <w:tc>
+          <w:tcPr/>
+          <w:p>
+            <w:pPr>
+              <w:pStyle w:val="Compact"/>
+              <w:jc w:val="right"/>
+            </w:pPr>
+            <w:r>
+              <w:t xml:space="preserve">0.003</w:t>
+            </w:r>
+          </w:p>
+        </w:tc>
+        <w:tc>
+          <w:tcPr/>
+          <w:p>
+            <w:pPr>
+              <w:pStyle w:val="Compact"/>
+              <w:jc w:val="right"/>
+            </w:pPr>
+            <w:r>
+              <w:t xml:space="preserve">0.081</w:t>
+            </w:r>
+          </w:p>
+        </w:tc>
+      </w:tr>
+      <w:tr>
+        <w:tc>
+          <w:tcPr/>
+          <w:p>
+            <w:pPr>
+              <w:pStyle w:val="Compact"/>
+              <w:jc w:val="right"/>
+            </w:pPr>
+            <w:r>
+              <w:t xml:space="preserve">2017</w:t>
+            </w:r>
+          </w:p>
+        </w:tc>
+        <w:tc>
+          <w:tcPr/>
+          <w:p>
+            <w:pPr>
+              <w:pStyle w:val="Compact"/>
+              <w:jc w:val="left"/>
+            </w:pPr>
+            <w:r>
+              <w:t xml:space="preserve">F</w:t>
+            </w:r>
+          </w:p>
+        </w:tc>
+        <w:tc>
+          <w:tcPr/>
+          <w:p>
+            <w:pPr>
+              <w:pStyle w:val="Compact"/>
+              <w:jc w:val="right"/>
+            </w:pPr>
+            <w:r>
+              <w:t xml:space="preserve">77</w:t>
+            </w:r>
+          </w:p>
+        </w:tc>
+        <w:tc>
+          <w:tcPr/>
+          <w:p>
+            <w:pPr>
+              <w:pStyle w:val="Compact"/>
+              <w:jc w:val="right"/>
+            </w:pPr>
+            <w:r>
+              <w:t xml:space="preserve">76</w:t>
+            </w:r>
+          </w:p>
+        </w:tc>
+        <w:tc>
+          <w:tcPr/>
+          <w:p>
+            <w:pPr>
+              <w:pStyle w:val="Compact"/>
+              <w:jc w:val="right"/>
+            </w:pPr>
+            <w:r>
+              <w:t xml:space="preserve">1</w:t>
+            </w:r>
+          </w:p>
+        </w:tc>
+        <w:tc>
+          <w:tcPr/>
+          <w:p>
+            <w:pPr>
+              <w:pStyle w:val="Compact"/>
+              <w:jc w:val="right"/>
+            </w:pPr>
+            <w:r>
+              <w:t xml:space="preserve">0.013</w:t>
+            </w:r>
+          </w:p>
+        </w:tc>
+        <w:tc>
+          <w:tcPr/>
+          <w:p>
+            <w:pPr>
+              <w:pStyle w:val="Compact"/>
+              <w:jc w:val="right"/>
+            </w:pPr>
+            <w:r>
+              <w:t xml:space="preserve">0.013</w:t>
+            </w:r>
+          </w:p>
+        </w:tc>
+        <w:tc>
+          <w:tcPr/>
+          <w:p>
+            <w:pPr>
+              <w:pStyle w:val="Compact"/>
+              <w:jc w:val="right"/>
+            </w:pPr>
+            <w:r>
+              <w:t xml:space="preserve">0.002</w:t>
+            </w:r>
+          </w:p>
+        </w:tc>
+        <w:tc>
+          <w:tcPr/>
+          <w:p>
+            <w:pPr>
+              <w:pStyle w:val="Compact"/>
+              <w:jc w:val="right"/>
+            </w:pPr>
+            <w:r>
+              <w:t xml:space="preserve">0.070</w:t>
+            </w:r>
+          </w:p>
+        </w:tc>
+      </w:tr>
+      <w:tr>
+        <w:tc>
+          <w:tcPr/>
+          <w:p>
+            <w:pPr>
+              <w:pStyle w:val="Compact"/>
+              <w:jc w:val="right"/>
+            </w:pPr>
+            <w:r>
+              <w:t xml:space="preserve">2017</w:t>
+            </w:r>
+          </w:p>
+        </w:tc>
+        <w:tc>
+          <w:tcPr/>
+          <w:p>
+            <w:pPr>
+              <w:pStyle w:val="Compact"/>
+              <w:jc w:val="left"/>
+            </w:pPr>
+            <w:r>
+              <w:t xml:space="preserve">M</w:t>
+            </w:r>
+          </w:p>
+        </w:tc>
+        <w:tc>
+          <w:tcPr/>
+          <w:p>
+            <w:pPr>
+              <w:pStyle w:val="Compact"/>
+              <w:jc w:val="right"/>
+            </w:pPr>
+            <w:r>
+              <w:t xml:space="preserve">47</w:t>
+            </w:r>
+          </w:p>
+        </w:tc>
+        <w:tc>
+          <w:tcPr/>
+          <w:p>
+            <w:pPr>
+              <w:pStyle w:val="Compact"/>
+              <w:jc w:val="right"/>
+            </w:pPr>
+            <w:r>
+              <w:t xml:space="preserve">46</w:t>
+            </w:r>
+          </w:p>
+        </w:tc>
+        <w:tc>
+          <w:tcPr/>
+          <w:p>
+            <w:pPr>
+              <w:pStyle w:val="Compact"/>
+              <w:jc w:val="right"/>
+            </w:pPr>
+            <w:r>
+              <w:t xml:space="preserve">1</w:t>
+            </w:r>
+          </w:p>
+        </w:tc>
+        <w:tc>
+          <w:tcPr/>
+          <w:p>
+            <w:pPr>
+              <w:pStyle w:val="Compact"/>
+              <w:jc w:val="right"/>
+            </w:pPr>
+            <w:r>
+              <w:t xml:space="preserve">0.021</w:t>
+            </w:r>
+          </w:p>
+        </w:tc>
+        <w:tc>
+          <w:tcPr/>
+          <w:p>
+            <w:pPr>
+              <w:pStyle w:val="Compact"/>
+              <w:jc w:val="right"/>
+            </w:pPr>
+            <w:r>
+              <w:t xml:space="preserve">0.021</w:t>
+            </w:r>
+          </w:p>
+        </w:tc>
+        <w:tc>
+          <w:tcPr/>
+          <w:p>
+            <w:pPr>
+              <w:pStyle w:val="Compact"/>
+              <w:jc w:val="right"/>
+            </w:pPr>
+            <w:r>
+              <w:t xml:space="preserve">0.004</w:t>
+            </w:r>
+          </w:p>
+        </w:tc>
+        <w:tc>
+          <w:tcPr/>
+          <w:p>
+            <w:pPr>
+              <w:pStyle w:val="Compact"/>
+              <w:jc w:val="right"/>
+            </w:pPr>
+            <w:r>
+              <w:t xml:space="preserve">0.111</w:t>
+            </w:r>
+          </w:p>
+        </w:tc>
+      </w:tr>
+      <w:tr>
+        <w:tc>
+          <w:tcPr/>
+          <w:p>
+            <w:pPr>
+              <w:pStyle w:val="Compact"/>
+              <w:jc w:val="right"/>
+            </w:pPr>
+            <w:r>
+              <w:t xml:space="preserve">2018</w:t>
+            </w:r>
+          </w:p>
+        </w:tc>
+        <w:tc>
+          <w:tcPr/>
+          <w:p>
+            <w:pPr>
+              <w:pStyle w:val="Compact"/>
+              <w:jc w:val="left"/>
+            </w:pPr>
+            <w:r>
+              <w:t xml:space="preserve">F</w:t>
+            </w:r>
+          </w:p>
+        </w:tc>
+        <w:tc>
+          <w:tcPr/>
+          <w:p>
+            <w:pPr>
+              <w:pStyle w:val="Compact"/>
+              <w:jc w:val="right"/>
+            </w:pPr>
+            <w:r>
+              <w:t xml:space="preserve">85</w:t>
+            </w:r>
+          </w:p>
+        </w:tc>
+        <w:tc>
+          <w:tcPr/>
+          <w:p>
+            <w:pPr>
+              <w:pStyle w:val="Compact"/>
+              <w:jc w:val="right"/>
+            </w:pPr>
+            <w:r>
+              <w:t xml:space="preserve">79</w:t>
+            </w:r>
+          </w:p>
+        </w:tc>
+        <w:tc>
+          <w:tcPr/>
+          <w:p>
+            <w:pPr>
+              <w:pStyle w:val="Compact"/>
+              <w:jc w:val="right"/>
+            </w:pPr>
+            <w:r>
+              <w:t xml:space="preserve">6</w:t>
+            </w:r>
+          </w:p>
+        </w:tc>
+        <w:tc>
+          <w:tcPr/>
+          <w:p>
+            <w:pPr>
+              <w:pStyle w:val="Compact"/>
+              <w:jc w:val="right"/>
+            </w:pPr>
+            <w:r>
+              <w:t xml:space="preserve">0.071</w:t>
+            </w:r>
+          </w:p>
+        </w:tc>
+        <w:tc>
+          <w:tcPr/>
+          <w:p>
+            <w:pPr>
+              <w:pStyle w:val="Compact"/>
+              <w:jc w:val="right"/>
+            </w:pPr>
+            <w:r>
+              <w:t xml:space="preserve">0.028</w:t>
+            </w:r>
+          </w:p>
+        </w:tc>
+        <w:tc>
+          <w:tcPr/>
+          <w:p>
+            <w:pPr>
+              <w:pStyle w:val="Compact"/>
+              <w:jc w:val="right"/>
+            </w:pPr>
+            <w:r>
+              <w:t xml:space="preserve">0.033</w:t>
+            </w:r>
+          </w:p>
+        </w:tc>
+        <w:tc>
+          <w:tcPr/>
+          <w:p>
+            <w:pPr>
+              <w:pStyle w:val="Compact"/>
+              <w:jc w:val="right"/>
+            </w:pPr>
+            <w:r>
+              <w:t xml:space="preserve">0.146</w:t>
+            </w:r>
+          </w:p>
+        </w:tc>
+      </w:tr>
+      <w:tr>
+        <w:tc>
+          <w:tcPr/>
+          <w:p>
+            <w:pPr>
+              <w:pStyle w:val="Compact"/>
+              <w:jc w:val="right"/>
+            </w:pPr>
+            <w:r>
+              <w:t xml:space="preserve">2018</w:t>
+            </w:r>
+          </w:p>
+        </w:tc>
+        <w:tc>
+          <w:tcPr/>
+          <w:p>
+            <w:pPr>
+              <w:pStyle w:val="Compact"/>
+              <w:jc w:val="left"/>
+            </w:pPr>
+            <w:r>
+              <w:t xml:space="preserve">M</w:t>
+            </w:r>
+          </w:p>
+        </w:tc>
+        <w:tc>
+          <w:tcPr/>
+          <w:p>
+            <w:pPr>
+              <w:pStyle w:val="Compact"/>
+              <w:jc w:val="right"/>
+            </w:pPr>
+            <w:r>
+              <w:t xml:space="preserve">79</w:t>
+            </w:r>
+          </w:p>
+        </w:tc>
+        <w:tc>
+          <w:tcPr/>
+          <w:p>
+            <w:pPr>
+              <w:pStyle w:val="Compact"/>
+              <w:jc w:val="right"/>
+            </w:pPr>
+            <w:r>
+              <w:t xml:space="preserve">77</w:t>
+            </w:r>
+          </w:p>
+        </w:tc>
+        <w:tc>
+          <w:tcPr/>
+          <w:p>
+            <w:pPr>
+              <w:pStyle w:val="Compact"/>
+              <w:jc w:val="right"/>
+            </w:pPr>
+            <w:r>
+              <w:t xml:space="preserve">2</w:t>
+            </w:r>
+          </w:p>
+        </w:tc>
+        <w:tc>
+          <w:tcPr/>
+          <w:p>
+            <w:pPr>
+              <w:pStyle w:val="Compact"/>
+              <w:jc w:val="right"/>
+            </w:pPr>
+            <w:r>
+              <w:t xml:space="preserve">0.025</w:t>
+            </w:r>
+          </w:p>
+        </w:tc>
+        <w:tc>
+          <w:tcPr/>
+          <w:p>
+            <w:pPr>
+              <w:pStyle w:val="Compact"/>
+              <w:jc w:val="right"/>
+            </w:pPr>
+            <w:r>
+              <w:t xml:space="preserve">0.018</w:t>
+            </w:r>
+          </w:p>
+        </w:tc>
+        <w:tc>
+          <w:tcPr/>
+          <w:p>
+            <w:pPr>
+              <w:pStyle w:val="Compact"/>
+              <w:jc w:val="right"/>
+            </w:pPr>
+            <w:r>
+              <w:t xml:space="preserve">0.007</w:t>
+            </w:r>
+          </w:p>
+        </w:tc>
+        <w:tc>
+          <w:tcPr/>
+          <w:p>
+            <w:pPr>
+              <w:pStyle w:val="Compact"/>
+              <w:jc w:val="right"/>
+            </w:pPr>
+            <w:r>
+              <w:t xml:space="preserve">0.088</w:t>
+            </w:r>
+          </w:p>
+        </w:tc>
+      </w:tr>
+      <w:tr>
+        <w:tc>
+          <w:tcPr/>
+          <w:p>
+            <w:pPr>
+              <w:pStyle w:val="Compact"/>
+              <w:jc w:val="right"/>
+            </w:pPr>
+            <w:r>
+              <w:t xml:space="preserve">2019</w:t>
+            </w:r>
+          </w:p>
+        </w:tc>
+        <w:tc>
+          <w:tcPr/>
+          <w:p>
+            <w:pPr>
+              <w:pStyle w:val="Compact"/>
+              <w:jc w:val="left"/>
+            </w:pPr>
+            <w:r>
+              <w:t xml:space="preserve">F</w:t>
+            </w:r>
+          </w:p>
+        </w:tc>
+        <w:tc>
+          <w:tcPr/>
+          <w:p>
+            <w:pPr>
+              <w:pStyle w:val="Compact"/>
+              <w:jc w:val="right"/>
+            </w:pPr>
+            <w:r>
+              <w:t xml:space="preserve">61</w:t>
+            </w:r>
+          </w:p>
+        </w:tc>
+        <w:tc>
+          <w:tcPr/>
+          <w:p>
+            <w:pPr>
+              <w:pStyle w:val="Compact"/>
+              <w:jc w:val="right"/>
+            </w:pPr>
+            <w:r>
+              <w:t xml:space="preserve">55</w:t>
+            </w:r>
+          </w:p>
+        </w:tc>
+        <w:tc>
+          <w:tcPr/>
+          <w:p>
+            <w:pPr>
+              <w:pStyle w:val="Compact"/>
+              <w:jc w:val="right"/>
+            </w:pPr>
+            <w:r>
+              <w:t xml:space="preserve">6</w:t>
+            </w:r>
+          </w:p>
+        </w:tc>
+        <w:tc>
+          <w:tcPr/>
+          <w:p>
+            <w:pPr>
+              <w:pStyle w:val="Compact"/>
+              <w:jc w:val="right"/>
+            </w:pPr>
+            <w:r>
+              <w:t xml:space="preserve">0.098</w:t>
+            </w:r>
+          </w:p>
+        </w:tc>
+        <w:tc>
+          <w:tcPr/>
+          <w:p>
+            <w:pPr>
+              <w:pStyle w:val="Compact"/>
+              <w:jc w:val="right"/>
+            </w:pPr>
+            <w:r>
+              <w:t xml:space="preserve">0.038</w:t>
+            </w:r>
+          </w:p>
+        </w:tc>
+        <w:tc>
+          <w:tcPr/>
+          <w:p>
+            <w:pPr>
+              <w:pStyle w:val="Compact"/>
+              <w:jc w:val="right"/>
+            </w:pPr>
+            <w:r>
+              <w:t xml:space="preserve">0.046</w:t>
+            </w:r>
+          </w:p>
+        </w:tc>
+        <w:tc>
+          <w:tcPr/>
+          <w:p>
+            <w:pPr>
+              <w:pStyle w:val="Compact"/>
+              <w:jc w:val="right"/>
+            </w:pPr>
+            <w:r>
+              <w:t xml:space="preserve">0.198</w:t>
+            </w:r>
+          </w:p>
+        </w:tc>
+      </w:tr>
+      <w:tr>
+        <w:tc>
+          <w:tcPr/>
+          <w:p>
+            <w:pPr>
+              <w:pStyle w:val="Compact"/>
+              <w:jc w:val="right"/>
+            </w:pPr>
+            <w:r>
+              <w:t xml:space="preserve">2019</w:t>
+            </w:r>
+          </w:p>
+        </w:tc>
+        <w:tc>
+          <w:tcPr/>
+          <w:p>
+            <w:pPr>
+              <w:pStyle w:val="Compact"/>
+              <w:jc w:val="left"/>
+            </w:pPr>
+            <w:r>
+              <w:t xml:space="preserve">M</w:t>
+            </w:r>
+          </w:p>
+        </w:tc>
+        <w:tc>
+          <w:tcPr/>
+          <w:p>
+            <w:pPr>
+              <w:pStyle w:val="Compact"/>
+              <w:jc w:val="right"/>
+            </w:pPr>
+            <w:r>
+              <w:t xml:space="preserve">34</w:t>
+            </w:r>
+          </w:p>
+        </w:tc>
+        <w:tc>
+          <w:tcPr/>
+          <w:p>
+            <w:pPr>
+              <w:pStyle w:val="Compact"/>
+              <w:jc w:val="right"/>
+            </w:pPr>
+            <w:r>
+              <w:t xml:space="preserve">33</w:t>
+            </w:r>
+          </w:p>
+        </w:tc>
+        <w:tc>
+          <w:tcPr/>
+          <w:p>
+            <w:pPr>
+              <w:pStyle w:val="Compact"/>
+              <w:jc w:val="right"/>
+            </w:pPr>
+            <w:r>
+              <w:t xml:space="preserve">1</w:t>
+            </w:r>
+          </w:p>
+        </w:tc>
+        <w:tc>
+          <w:tcPr/>
+          <w:p>
+            <w:pPr>
+              <w:pStyle w:val="Compact"/>
+              <w:jc w:val="right"/>
+            </w:pPr>
+            <w:r>
+              <w:t xml:space="preserve">0.029</w:t>
+            </w:r>
+          </w:p>
+        </w:tc>
+        <w:tc>
+          <w:tcPr/>
+          <w:p>
+            <w:pPr>
+              <w:pStyle w:val="Compact"/>
+              <w:jc w:val="right"/>
+            </w:pPr>
+            <w:r>
+              <w:t xml:space="preserve">0.029</w:t>
+            </w:r>
+          </w:p>
+        </w:tc>
+        <w:tc>
+          <w:tcPr/>
+          <w:p>
+            <w:pPr>
+              <w:pStyle w:val="Compact"/>
+              <w:jc w:val="right"/>
+            </w:pPr>
+            <w:r>
+              <w:t xml:space="preserve">0.005</w:t>
+            </w:r>
+          </w:p>
+        </w:tc>
+        <w:tc>
+          <w:tcPr/>
+          <w:p>
+            <w:pPr>
+              <w:pStyle w:val="Compact"/>
+              <w:jc w:val="right"/>
+            </w:pPr>
+            <w:r>
+              <w:t xml:space="preserve">0.149</w:t>
+            </w:r>
+          </w:p>
+        </w:tc>
+      </w:tr>
+      <w:tr>
+        <w:tc>
+          <w:tcPr/>
+          <w:p>
+            <w:pPr>
+              <w:pStyle w:val="Compact"/>
+              <w:jc w:val="right"/>
+            </w:pPr>
+            <w:r>
+              <w:t xml:space="preserve">2020</w:t>
+            </w:r>
+          </w:p>
+        </w:tc>
+        <w:tc>
+          <w:tcPr/>
+          <w:p>
+            <w:pPr>
+              <w:pStyle w:val="Compact"/>
+              <w:jc w:val="left"/>
+            </w:pPr>
+            <w:r>
+              <w:t xml:space="preserve">F</w:t>
+            </w:r>
+          </w:p>
+        </w:tc>
+        <w:tc>
+          <w:tcPr/>
+          <w:p>
+            <w:pPr>
+              <w:pStyle w:val="Compact"/>
+              <w:jc w:val="right"/>
+            </w:pPr>
+            <w:r>
+              <w:t xml:space="preserve">38</w:t>
+            </w:r>
+          </w:p>
+        </w:tc>
+        <w:tc>
+          <w:tcPr/>
+          <w:p>
+            <w:pPr>
+              <w:pStyle w:val="Compact"/>
+              <w:jc w:val="right"/>
+            </w:pPr>
+            <w:r>
+              <w:t xml:space="preserve">31</w:t>
+            </w:r>
+          </w:p>
+        </w:tc>
+        <w:tc>
+          <w:tcPr/>
+          <w:p>
+            <w:pPr>
+              <w:pStyle w:val="Compact"/>
+              <w:jc w:val="right"/>
+            </w:pPr>
+            <w:r>
+              <w:t xml:space="preserve">7</w:t>
+            </w:r>
+          </w:p>
+        </w:tc>
+        <w:tc>
+          <w:tcPr/>
+          <w:p>
+            <w:pPr>
+              <w:pStyle w:val="Compact"/>
+              <w:jc w:val="right"/>
+            </w:pPr>
+            <w:r>
+              <w:t xml:space="preserve">0.184</w:t>
+            </w:r>
+          </w:p>
+        </w:tc>
+        <w:tc>
+          <w:tcPr/>
+          <w:p>
+            <w:pPr>
+              <w:pStyle w:val="Compact"/>
+              <w:jc w:val="right"/>
+            </w:pPr>
+            <w:r>
+              <w:t xml:space="preserve">0.063</w:t>
+            </w:r>
+          </w:p>
+        </w:tc>
+        <w:tc>
+          <w:tcPr/>
+          <w:p>
+            <w:pPr>
+              <w:pStyle w:val="Compact"/>
+              <w:jc w:val="right"/>
+            </w:pPr>
+            <w:r>
+              <w:t xml:space="preserve">0.092</w:t>
+            </w:r>
+          </w:p>
+        </w:tc>
+        <w:tc>
+          <w:tcPr/>
+          <w:p>
+            <w:pPr>
+              <w:pStyle w:val="Compact"/>
+              <w:jc w:val="right"/>
+            </w:pPr>
+            <w:r>
+              <w:t xml:space="preserve">0.334</w:t>
+            </w:r>
+          </w:p>
+        </w:tc>
+      </w:tr>
+      <w:tr>
+        <w:tc>
+          <w:tcPr/>
+          <w:p>
+            <w:pPr>
+              <w:pStyle w:val="Compact"/>
+              <w:jc w:val="right"/>
+            </w:pPr>
+            <w:r>
+              <w:t xml:space="preserve">2020</w:t>
+            </w:r>
+          </w:p>
+        </w:tc>
+        <w:tc>
+          <w:tcPr/>
+          <w:p>
+            <w:pPr>
+              <w:pStyle w:val="Compact"/>
+              <w:jc w:val="left"/>
+            </w:pPr>
+            <w:r>
+              <w:t xml:space="preserve">M</w:t>
+            </w:r>
+          </w:p>
+        </w:tc>
+        <w:tc>
+          <w:tcPr/>
+          <w:p>
+            <w:pPr>
+              <w:pStyle w:val="Compact"/>
+              <w:jc w:val="right"/>
+            </w:pPr>
+            <w:r>
+              <w:t xml:space="preserve">33</w:t>
+            </w:r>
+          </w:p>
+        </w:tc>
+        <w:tc>
+          <w:tcPr/>
+          <w:p>
+            <w:pPr>
+              <w:pStyle w:val="Compact"/>
+              <w:jc w:val="right"/>
+            </w:pPr>
+            <w:r>
+              <w:t xml:space="preserve">32</w:t>
+            </w:r>
+          </w:p>
+        </w:tc>
+        <w:tc>
+          <w:tcPr/>
+          <w:p>
+            <w:pPr>
+              <w:pStyle w:val="Compact"/>
+              <w:jc w:val="right"/>
+            </w:pPr>
+            <w:r>
+              <w:t xml:space="preserve">2</w:t>
+            </w:r>
+          </w:p>
+        </w:tc>
+        <w:tc>
+          <w:tcPr/>
+          <w:p>
+            <w:pPr>
+              <w:pStyle w:val="Compact"/>
+              <w:jc w:val="right"/>
+            </w:pPr>
+            <w:r>
+              <w:t xml:space="preserve">0.061</w:t>
+            </w:r>
+          </w:p>
+        </w:tc>
+        <w:tc>
+          <w:tcPr/>
+          <w:p>
+            <w:pPr>
+              <w:pStyle w:val="Compact"/>
+              <w:jc w:val="right"/>
+            </w:pPr>
+            <w:r>
+              <w:t xml:space="preserve">0.042</w:t>
+            </w:r>
+          </w:p>
+        </w:tc>
+        <w:tc>
+          <w:tcPr/>
+          <w:p>
+            <w:pPr>
+              <w:pStyle w:val="Compact"/>
+              <w:jc w:val="right"/>
+            </w:pPr>
+            <w:r>
+              <w:t xml:space="preserve">0.017</w:t>
+            </w:r>
+          </w:p>
+        </w:tc>
+        <w:tc>
+          <w:tcPr/>
+          <w:p>
+            <w:pPr>
+              <w:pStyle w:val="Compact"/>
+              <w:jc w:val="right"/>
+            </w:pPr>
+            <w:r>
+              <w:t xml:space="preserve">0.196</w:t>
+            </w:r>
+          </w:p>
+        </w:tc>
+      </w:tr>
+      <w:tr>
+        <w:tc>
+          <w:tcPr/>
+          <w:p>
+            <w:pPr>
+              <w:pStyle w:val="Compact"/>
+              <w:jc w:val="right"/>
+            </w:pPr>
+            <w:r>
+              <w:t xml:space="preserve">2021</w:t>
+            </w:r>
+          </w:p>
+        </w:tc>
+        <w:tc>
+          <w:tcPr/>
+          <w:p>
+            <w:pPr>
+              <w:pStyle w:val="Compact"/>
+              <w:jc w:val="left"/>
+            </w:pPr>
+            <w:r>
+              <w:t xml:space="preserve">F</w:t>
+            </w:r>
+          </w:p>
+        </w:tc>
+        <w:tc>
+          <w:tcPr/>
+          <w:p>
+            <w:pPr>
+              <w:pStyle w:val="Compact"/>
+              <w:jc w:val="right"/>
+            </w:pPr>
+            <w:r>
+              <w:t xml:space="preserve">36</w:t>
+            </w:r>
+          </w:p>
+        </w:tc>
+        <w:tc>
+          <w:tcPr/>
+          <w:p>
+            <w:pPr>
+              <w:pStyle w:val="Compact"/>
+              <w:jc w:val="right"/>
+            </w:pPr>
+            <w:r>
+              <w:t xml:space="preserve">32</w:t>
+            </w:r>
+          </w:p>
+        </w:tc>
+        <w:tc>
+          <w:tcPr/>
+          <w:p>
+            <w:pPr>
+              <w:pStyle w:val="Compact"/>
+              <w:jc w:val="right"/>
+            </w:pPr>
+            <w:r>
+              <w:t xml:space="preserve">4</w:t>
+            </w:r>
+          </w:p>
+        </w:tc>
+        <w:tc>
+          <w:tcPr/>
+          <w:p>
+            <w:pPr>
+              <w:pStyle w:val="Compact"/>
+              <w:jc w:val="right"/>
+            </w:pPr>
+            <w:r>
+              <w:t xml:space="preserve">0.111</w:t>
+            </w:r>
+          </w:p>
+        </w:tc>
+        <w:tc>
+          <w:tcPr/>
+          <w:p>
+            <w:pPr>
+              <w:pStyle w:val="Compact"/>
+              <w:jc w:val="right"/>
+            </w:pPr>
+            <w:r>
+              <w:t xml:space="preserve">0.052</w:t>
+            </w:r>
+          </w:p>
+        </w:tc>
+        <w:tc>
+          <w:tcPr/>
+          <w:p>
+            <w:pPr>
+              <w:pStyle w:val="Compact"/>
+              <w:jc w:val="right"/>
+            </w:pPr>
+            <w:r>
+              <w:t xml:space="preserve">0.044</w:t>
+            </w:r>
+          </w:p>
+        </w:tc>
+        <w:tc>
+          <w:tcPr/>
+          <w:p>
+            <w:pPr>
+              <w:pStyle w:val="Compact"/>
+              <w:jc w:val="right"/>
+            </w:pPr>
+            <w:r>
+              <w:t xml:space="preserve">0.253</w:t>
+            </w:r>
+          </w:p>
+        </w:tc>
+      </w:tr>
+      <w:tr>
+        <w:tc>
+          <w:tcPr/>
+          <w:p>
+            <w:pPr>
+              <w:pStyle w:val="Compact"/>
+              <w:jc w:val="right"/>
+            </w:pPr>
+            <w:r>
+              <w:t xml:space="preserve">2021</w:t>
+            </w:r>
+          </w:p>
+        </w:tc>
+        <w:tc>
+          <w:tcPr/>
+          <w:p>
+            <w:pPr>
+              <w:pStyle w:val="Compact"/>
+              <w:jc w:val="left"/>
+            </w:pPr>
+            <w:r>
+              <w:t xml:space="preserve">M</w:t>
+            </w:r>
+          </w:p>
+        </w:tc>
+        <w:tc>
+          <w:tcPr/>
+          <w:p>
+            <w:pPr>
+              <w:pStyle w:val="Compact"/>
+              <w:jc w:val="right"/>
+            </w:pPr>
+            <w:r>
+              <w:t xml:space="preserve">11</w:t>
+            </w:r>
+          </w:p>
+        </w:tc>
+        <w:tc>
+          <w:tcPr/>
+          <w:p>
+            <w:pPr>
+              <w:pStyle w:val="Compact"/>
+              <w:jc w:val="right"/>
+            </w:pPr>
+            <w:r>
+              <w:t xml:space="preserve">8</w:t>
+            </w:r>
+          </w:p>
+        </w:tc>
+        <w:tc>
+          <w:tcPr/>
+          <w:p>
+            <w:pPr>
+              <w:pStyle w:val="Compact"/>
+              <w:jc w:val="right"/>
+            </w:pPr>
+            <w:r>
+              <w:t xml:space="preserve">3</w:t>
+            </w:r>
+          </w:p>
+        </w:tc>
+        <w:tc>
+          <w:tcPr/>
+          <w:p>
+            <w:pPr>
+              <w:pStyle w:val="Compact"/>
+              <w:jc w:val="right"/>
+            </w:pPr>
+            <w:r>
+              <w:t xml:space="preserve">0.273</w:t>
+            </w:r>
+          </w:p>
+        </w:tc>
+        <w:tc>
+          <w:tcPr/>
+          <w:p>
+            <w:pPr>
+              <w:pStyle w:val="Compact"/>
+              <w:jc w:val="right"/>
+            </w:pPr>
+            <w:r>
+              <w:t xml:space="preserve">0.134</w:t>
+            </w:r>
+          </w:p>
+        </w:tc>
+        <w:tc>
+          <w:tcPr/>
+          <w:p>
+            <w:pPr>
+              <w:pStyle w:val="Compact"/>
+              <w:jc w:val="right"/>
+            </w:pPr>
+            <w:r>
+              <w:t xml:space="preserve">0.097</w:t>
+            </w:r>
+          </w:p>
+        </w:tc>
+        <w:tc>
+          <w:tcPr/>
+          <w:p>
+            <w:pPr>
+              <w:pStyle w:val="Compact"/>
+              <w:jc w:val="right"/>
+            </w:pPr>
+            <w:r>
+              <w:t xml:space="preserve">0.566</w:t>
+            </w:r>
+          </w:p>
+        </w:tc>
+      </w:tr>
+      <w:tr>
+        <w:tc>
+          <w:tcPr/>
+          <w:p>
+            <w:pPr>
+              <w:pStyle w:val="Compact"/>
+              <w:jc w:val="right"/>
+            </w:pPr>
+            <w:r>
+              <w:t xml:space="preserve">2022</w:t>
+            </w:r>
+          </w:p>
+        </w:tc>
+        <w:tc>
+          <w:tcPr/>
+          <w:p>
+            <w:pPr>
+              <w:pStyle w:val="Compact"/>
+              <w:jc w:val="left"/>
+            </w:pPr>
+            <w:r>
+              <w:t xml:space="preserve">F</w:t>
+            </w:r>
+          </w:p>
+        </w:tc>
+        <w:tc>
+          <w:tcPr/>
+          <w:p>
+            <w:pPr>
+              <w:pStyle w:val="Compact"/>
+              <w:jc w:val="right"/>
+            </w:pPr>
+            <w:r>
+              <w:t xml:space="preserve">58</w:t>
+            </w:r>
+          </w:p>
+        </w:tc>
+        <w:tc>
+          <w:tcPr/>
+          <w:p>
+            <w:pPr>
+              <w:pStyle w:val="Compact"/>
+              <w:jc w:val="right"/>
+            </w:pPr>
+            <w:r>
+              <w:t xml:space="preserve">31</w:t>
+            </w:r>
+          </w:p>
+        </w:tc>
+        <w:tc>
+          <w:tcPr/>
+          <w:p>
+            <w:pPr>
+              <w:pStyle w:val="Compact"/>
+              <w:jc w:val="right"/>
+            </w:pPr>
+            <w:r>
+              <w:t xml:space="preserve">27</w:t>
+            </w:r>
+          </w:p>
+        </w:tc>
+        <w:tc>
+          <w:tcPr/>
+          <w:p>
+            <w:pPr>
+              <w:pStyle w:val="Compact"/>
+              <w:jc w:val="right"/>
+            </w:pPr>
+            <w:r>
+              <w:t xml:space="preserve">0.466</w:t>
+            </w:r>
+          </w:p>
+        </w:tc>
+        <w:tc>
+          <w:tcPr/>
+          <w:p>
+            <w:pPr>
+              <w:pStyle w:val="Compact"/>
+              <w:jc w:val="right"/>
+            </w:pPr>
+            <w:r>
+              <w:t xml:space="preserve">0.065</w:t>
+            </w:r>
+          </w:p>
+        </w:tc>
+        <w:tc>
+          <w:tcPr/>
+          <w:p>
+            <w:pPr>
+              <w:pStyle w:val="Compact"/>
+              <w:jc w:val="right"/>
+            </w:pPr>
+            <w:r>
+              <w:t xml:space="preserve">0.343</w:t>
+            </w:r>
+          </w:p>
+        </w:tc>
+        <w:tc>
+          <w:tcPr/>
+          <w:p>
+            <w:pPr>
+              <w:pStyle w:val="Compact"/>
+              <w:jc w:val="right"/>
+            </w:pPr>
+            <w:r>
+              <w:t xml:space="preserve">0.592</w:t>
+            </w:r>
+          </w:p>
+        </w:tc>
+      </w:tr>
+      <w:tr>
+        <w:tc>
+          <w:tcPr/>
+          <w:p>
+            <w:pPr>
+              <w:pStyle w:val="Compact"/>
+              <w:jc w:val="right"/>
+            </w:pPr>
+            <w:r>
               <w:t xml:space="preserve">2022</w:t>
             </w:r>
           </w:p>
@@ -8873,15 +11748,8 @@
         </w:tc>
       </w:tr>
     </w:tbl>
-    <w:p>
-      <w:pPr>
-        <w:pStyle w:val="BodyText"/>
-      </w:pPr>
-      <w:r>
-        <w:t xml:space="preserve">These error rates were used to adjust the counts of male and female tags within particular spawning areas before re-calculating the fish/redd estimate. For example, the adjusted number of males would be the initial number of males, minus the number of initial males times the error rate for male identification, plus the number of initial females times the error rate for female identification.</w:t>
-      </w:r>
-    </w:p>
     <w:bookmarkEnd w:id="43"/>
+    <w:bookmarkEnd w:id="44"/>
     <w:sectPr>
       <w:headerReference r:id="rId9" w:type="default"/>
       <w:pgSz w:h="15840" w:w="12240"/>

</xml_diff>

<commit_message>
re-knitted html and Word versions
</commit_message>
<xml_diff>
--- a/analysis/markdowns/Wenatchee_2022.docx
+++ b/analysis/markdowns/Wenatchee_2022.docx
@@ -4582,6 +4582,11 @@
         </w:tc>
       </w:tr>
     </w:tbl>
+    <w:p>
+      <w:r>
+        <w:br w:type="page"/>
+      </w:r>
+    </w:p>
     <w:bookmarkEnd w:id="30"/>
     <w:bookmarkStart w:id="31" w:name="spawner-estimates"/>
     <w:p>

</xml_diff>

<commit_message>
a few small updates to the 2023 report, including rewording of one paragraph that I also included in the template report.
</commit_message>
<xml_diff>
--- a/analysis/markdowns/Wenatchee_2022.docx
+++ b/analysis/markdowns/Wenatchee_2022.docx
@@ -97,13 +97,13 @@
         <w:pStyle w:val="Date"/>
       </w:pPr>
       <w:r>
-        <w:t xml:space="preserve">April</w:t>
+        <w:t xml:space="preserve">September</w:t>
       </w:r>
       <w:r>
         <w:t xml:space="preserve"> </w:t>
       </w:r>
       <w:r>
-        <w:t xml:space="preserve">18,</w:t>
+        <w:t xml:space="preserve">06,</w:t>
       </w:r>
       <w:r>
         <w:t xml:space="preserve"> </w:t>
@@ -1349,7 +1349,7 @@
         <w:pStyle w:val="BodyText"/>
       </w:pPr>
       <w:r>
-        <w:t xml:space="preserve">To convert estimates of redds in mainstem areas into estimates of natural and hatchery spawners, the estimates of redds were multiplied by a fish per redd (FpR) estimate and then by the proportion of hatchery or wild fish. The fish per redd estimate was based on PIT tags from the branching patch-occupancy model observed to move into the lower or upper Wenatchee (below or above Tumwater dam), but not into tributaries upstream of Tumwater. FpR was calculated as the ratio of male to female fish, plus 1. Reaches W1 - W7 are below Tumwater, while reaches W8 - W10 are above Tumwater. Similarly, the proportion of hatchery and natural origin fish was calculated from the same group of PIT tags for areas above and below Tumwater. For reaches in tributaries below the tributary PIT tag array, FpR and proportion hatchery were calculated based on observed PIT tags moving into the lower regions of each tributary.</w:t>
+        <w:t xml:space="preserve">To convert estimates of redds in mainstem areas into estimates of natural and hatchery spawners, the estimates of redds were multiplied by a fish per redd (FpR) estimate and then by the proportion of hatchery or wild fish. The fish per redd estimate was based on PIT tags from the branching patch-occupancy model observed to move into the lower or upper Wenatchee (below or above Tumwater dam), but not into tributaries upstream of Tumwater. FpR was calculated as the ratio of male to female fish, plus 1. Reaches W1 - W7 are below Tumwater, while reaches W8 - W10 are above Tumwater. For reaches in tributaries below the tributary PIT tag array, FpR was calculated based on observed PIT tags moving into the lower regions of each tributary.</w:t>
       </w:r>
     </w:p>
     <w:p>
@@ -1379,6 +1379,14 @@
       </w:r>
       <w:r>
         <w:t xml:space="preserve">.</w:t>
+      </w:r>
+    </w:p>
+    <w:p>
+      <w:pPr>
+        <w:pStyle w:val="BodyText"/>
+      </w:pPr>
+      <w:r>
+        <w:t xml:space="preserve">The proportion of hatchery and natural origin fish was calculated based on the ratio of hatchery to wild run escapement estimates to the lower and upper Wenatchee, as well as various tributaries. When PIT tags of both origins from the DABOM model are observed in a tributary, this ratio is equivalent to basing it on the ratio of hatchery to wild PIT tags detected in that tributary. However, if tags from only one origin are observed, we still make an estimate of escapement for the other origin, and therefore the ratio of escapement estimates rather that detected tags is more consistent with the overall methodology.</w:t>
       </w:r>
     </w:p>
     <w:bookmarkEnd w:id="26"/>
@@ -5506,19 +5514,19 @@
               <w:jc w:val="right"/>
             </w:pPr>
             <w:r>
-              <w:t xml:space="preserve">0.500</w:t>
-            </w:r>
-          </w:p>
-        </w:tc>
-        <w:tc>
-          <w:tcPr/>
-          <w:p>
-            <w:pPr>
-              <w:pStyle w:val="Compact"/>
-              <w:jc w:val="right"/>
-            </w:pPr>
-            <w:r>
-              <w:t xml:space="preserve">0.204</w:t>
+              <w:t xml:space="preserve">0.519</w:t>
+            </w:r>
+          </w:p>
+        </w:tc>
+        <w:tc>
+          <w:tcPr/>
+          <w:p>
+            <w:pPr>
+              <w:pStyle w:val="Compact"/>
+              <w:jc w:val="right"/>
+            </w:pPr>
+            <w:r>
+              <w:t xml:space="preserve">0.264</w:t>
             </w:r>
           </w:p>
         </w:tc>
@@ -5568,19 +5576,19 @@
               <w:jc w:val="right"/>
             </w:pPr>
             <w:r>
-              <w:t xml:space="preserve">0.350</w:t>
-            </w:r>
-          </w:p>
-        </w:tc>
-        <w:tc>
-          <w:tcPr/>
-          <w:p>
-            <w:pPr>
-              <w:pStyle w:val="Compact"/>
-              <w:jc w:val="right"/>
-            </w:pPr>
-            <w:r>
-              <w:t xml:space="preserve">0.107</w:t>
+              <w:t xml:space="preserve">0.288</w:t>
+            </w:r>
+          </w:p>
+        </w:tc>
+        <w:tc>
+          <w:tcPr/>
+          <w:p>
+            <w:pPr>
+              <w:pStyle w:val="Compact"/>
+              <w:jc w:val="right"/>
+            </w:pPr>
+            <w:r>
+              <w:t xml:space="preserve">0.127</w:t>
             </w:r>
           </w:p>
         </w:tc>
@@ -5630,19 +5638,19 @@
               <w:jc w:val="right"/>
             </w:pPr>
             <w:r>
-              <w:t xml:space="preserve">0.125</w:t>
-            </w:r>
-          </w:p>
-        </w:tc>
-        <w:tc>
-          <w:tcPr/>
-          <w:p>
-            <w:pPr>
-              <w:pStyle w:val="Compact"/>
-              <w:jc w:val="right"/>
-            </w:pPr>
-            <w:r>
-              <w:t xml:space="preserve">0.117</w:t>
+              <w:t xml:space="preserve">0.158</w:t>
+            </w:r>
+          </w:p>
+        </w:tc>
+        <w:tc>
+          <w:tcPr/>
+          <w:p>
+            <w:pPr>
+              <w:pStyle w:val="Compact"/>
+              <w:jc w:val="right"/>
+            </w:pPr>
+            <w:r>
+              <w:t xml:space="preserve">0.121</w:t>
             </w:r>
           </w:p>
         </w:tc>
@@ -5692,19 +5700,19 @@
               <w:jc w:val="right"/>
             </w:pPr>
             <w:r>
-              <w:t xml:space="preserve">0.000</w:t>
-            </w:r>
-          </w:p>
-        </w:tc>
-        <w:tc>
-          <w:tcPr/>
-          <w:p>
-            <w:pPr>
-              <w:pStyle w:val="Compact"/>
-              <w:jc w:val="right"/>
-            </w:pPr>
-            <w:r>
-              <w:t xml:space="preserve">0.000</w:t>
+              <w:t xml:space="preserve">0.055</w:t>
+            </w:r>
+          </w:p>
+        </w:tc>
+        <w:tc>
+          <w:tcPr/>
+          <w:p>
+            <w:pPr>
+              <w:pStyle w:val="Compact"/>
+              <w:jc w:val="right"/>
+            </w:pPr>
+            <w:r>
+              <w:t xml:space="preserve">0.096</w:t>
             </w:r>
           </w:p>
         </w:tc>
@@ -5754,19 +5762,19 @@
               <w:jc w:val="right"/>
             </w:pPr>
             <w:r>
-              <w:t xml:space="preserve">0.000</w:t>
-            </w:r>
-          </w:p>
-        </w:tc>
-        <w:tc>
-          <w:tcPr/>
-          <w:p>
-            <w:pPr>
-              <w:pStyle w:val="Compact"/>
-              <w:jc w:val="right"/>
-            </w:pPr>
-            <w:r>
-              <w:t xml:space="preserve">0.000</w:t>
+              <w:t xml:space="preserve">0.183</w:t>
+            </w:r>
+          </w:p>
+        </w:tc>
+        <w:tc>
+          <w:tcPr/>
+          <w:p>
+            <w:pPr>
+              <w:pStyle w:val="Compact"/>
+              <w:jc w:val="right"/>
+            </w:pPr>
+            <w:r>
+              <w:t xml:space="preserve">0.294</w:t>
             </w:r>
           </w:p>
         </w:tc>
@@ -5809,7 +5817,7 @@
         <w:pStyle w:val="TableCaption"/>
       </w:pPr>
       <w:r>
-        <w:t xml:space="preserve">Table 3.5: Estimates (CV) of spawners by reach or tributary and origin.</w:t>
+        <w:t xml:space="preserve">Table 3.5: Estimates (95% CI) of spawners by reach or tributary and origin.</w:t>
       </w:r>
     </w:p>
     <w:tbl>
@@ -5817,7 +5825,7 @@
         <w:tblStyle w:val="Table"/>
         <w:tblW w:type="auto" w:w="0"/>
         <w:tblLook w:firstRow="1" w:lastRow="0" w:firstColumn="0" w:lastColumn="0" w:noHBand="0" w:noVBand="0" w:val="0020"/>
-        <w:tblCaption w:val="Table 3.5: Estimates (CV) of spawners by reach or tributary and origin."/>
+        <w:tblCaption w:val="Table 3.5: Estimates (95% CI) of spawners by reach or tributary and origin."/>
       </w:tblPr>
       <w:tblGrid>
         <w:gridCol w:w="1320"/>
@@ -6331,19 +6339,19 @@
               <w:jc w:val="left"/>
             </w:pPr>
             <w:r>
-              <w:t xml:space="preserve">4 (0.66)</w:t>
-            </w:r>
-          </w:p>
-        </w:tc>
-        <w:tc>
-          <w:tcPr/>
-          <w:p>
-            <w:pPr>
-              <w:pStyle w:val="Compact"/>
-              <w:jc w:val="left"/>
-            </w:pPr>
-            <w:r>
-              <w:t xml:space="preserve">4 (0.66)</w:t>
+              <w:t xml:space="preserve">4 (0 - 10)</w:t>
+            </w:r>
+          </w:p>
+        </w:tc>
+        <w:tc>
+          <w:tcPr/>
+          <w:p>
+            <w:pPr>
+              <w:pStyle w:val="Compact"/>
+              <w:jc w:val="left"/>
+            </w:pPr>
+            <w:r>
+              <w:t xml:space="preserve">4 (0 - 10)</w:t>
             </w:r>
           </w:p>
         </w:tc>
@@ -6405,19 +6413,19 @@
               <w:jc w:val="left"/>
             </w:pPr>
             <w:r>
-              <w:t xml:space="preserve">9 (0.36)</w:t>
-            </w:r>
-          </w:p>
-        </w:tc>
-        <w:tc>
-          <w:tcPr/>
-          <w:p>
-            <w:pPr>
-              <w:pStyle w:val="Compact"/>
-              <w:jc w:val="left"/>
-            </w:pPr>
-            <w:r>
-              <w:t xml:space="preserve">5 (0.44)</w:t>
+              <w:t xml:space="preserve">9 (3 - 16)</w:t>
+            </w:r>
+          </w:p>
+        </w:tc>
+        <w:tc>
+          <w:tcPr/>
+          <w:p>
+            <w:pPr>
+              <w:pStyle w:val="Compact"/>
+              <w:jc w:val="left"/>
+            </w:pPr>
+            <w:r>
+              <w:t xml:space="preserve">4 (0 - 8)</w:t>
             </w:r>
           </w:p>
         </w:tc>
@@ -6553,19 +6561,19 @@
               <w:jc w:val="left"/>
             </w:pPr>
             <w:r>
-              <w:t xml:space="preserve">15 (0.33)</w:t>
-            </w:r>
-          </w:p>
-        </w:tc>
-        <w:tc>
-          <w:tcPr/>
-          <w:p>
-            <w:pPr>
-              <w:pStyle w:val="Compact"/>
-              <w:jc w:val="left"/>
-            </w:pPr>
-            <w:r>
-              <w:t xml:space="preserve">8 (0.42)</w:t>
+              <w:t xml:space="preserve">17 (6 - 28)</w:t>
+            </w:r>
+          </w:p>
+        </w:tc>
+        <w:tc>
+          <w:tcPr/>
+          <w:p>
+            <w:pPr>
+              <w:pStyle w:val="Compact"/>
+              <w:jc w:val="left"/>
+            </w:pPr>
+            <w:r>
+              <w:t xml:space="preserve">7 (0 - 14)</w:t>
             </w:r>
           </w:p>
         </w:tc>
@@ -6701,19 +6709,19 @@
               <w:jc w:val="left"/>
             </w:pPr>
             <w:r>
-              <w:t xml:space="preserve">20 (0.73)</w:t>
-            </w:r>
-          </w:p>
-        </w:tc>
-        <w:tc>
-          <w:tcPr/>
-          <w:p>
-            <w:pPr>
-              <w:pStyle w:val="Compact"/>
-              <w:jc w:val="left"/>
-            </w:pPr>
-            <w:r>
-              <w:t xml:space="preserve">11 (0.78)</w:t>
+              <w:t xml:space="preserve">21 (0 - 52)</w:t>
+            </w:r>
+          </w:p>
+        </w:tc>
+        <w:tc>
+          <w:tcPr/>
+          <w:p>
+            <w:pPr>
+              <w:pStyle w:val="Compact"/>
+              <w:jc w:val="left"/>
+            </w:pPr>
+            <w:r>
+              <w:t xml:space="preserve">9 (0 - 23)</w:t>
             </w:r>
           </w:p>
         </w:tc>
@@ -6775,19 +6783,19 @@
               <w:jc w:val="left"/>
             </w:pPr>
             <w:r>
-              <w:t xml:space="preserve">2 (0.22)</w:t>
-            </w:r>
-          </w:p>
-        </w:tc>
-        <w:tc>
-          <w:tcPr/>
-          <w:p>
-            <w:pPr>
-              <w:pStyle w:val="Compact"/>
-              <w:jc w:val="left"/>
-            </w:pPr>
-            <w:r>
-              <w:t xml:space="preserve">1 (0.34)</w:t>
+              <w:t xml:space="preserve">2 (1 - 3)</w:t>
+            </w:r>
+          </w:p>
+        </w:tc>
+        <w:tc>
+          <w:tcPr/>
+          <w:p>
+            <w:pPr>
+              <w:pStyle w:val="Compact"/>
+              <w:jc w:val="left"/>
+            </w:pPr>
+            <w:r>
+              <w:t xml:space="preserve">1 (0 - 2)</w:t>
             </w:r>
           </w:p>
         </w:tc>
@@ -6849,19 +6857,19 @@
               <w:jc w:val="left"/>
             </w:pPr>
             <w:r>
-              <w:t xml:space="preserve">79 (0.35)</w:t>
-            </w:r>
-          </w:p>
-        </w:tc>
-        <w:tc>
-          <w:tcPr/>
-          <w:p>
-            <w:pPr>
-              <w:pStyle w:val="Compact"/>
-              <w:jc w:val="left"/>
-            </w:pPr>
-            <w:r>
-              <w:t xml:space="preserve">19 (0.68)</w:t>
+              <w:t xml:space="preserve">80 (37 - 135)</w:t>
+            </w:r>
+          </w:p>
+        </w:tc>
+        <w:tc>
+          <w:tcPr/>
+          <w:p>
+            <w:pPr>
+              <w:pStyle w:val="Compact"/>
+              <w:jc w:val="left"/>
+            </w:pPr>
+            <w:r>
+              <w:t xml:space="preserve">18 (2 - 44)</w:t>
             </w:r>
           </w:p>
         </w:tc>
@@ -6997,19 +7005,19 @@
               <w:jc w:val="left"/>
             </w:pPr>
             <w:r>
-              <w:t xml:space="preserve">70 (0.37)</w:t>
-            </w:r>
-          </w:p>
-        </w:tc>
-        <w:tc>
-          <w:tcPr/>
-          <w:p>
-            <w:pPr>
-              <w:pStyle w:val="Compact"/>
-              <w:jc w:val="left"/>
-            </w:pPr>
-            <w:r>
-              <w:t xml:space="preserve">14 (0.88)</w:t>
+              <w:t xml:space="preserve">70 (27 - 125)</w:t>
+            </w:r>
+          </w:p>
+        </w:tc>
+        <w:tc>
+          <w:tcPr/>
+          <w:p>
+            <w:pPr>
+              <w:pStyle w:val="Compact"/>
+              <w:jc w:val="left"/>
+            </w:pPr>
+            <w:r>
+              <w:t xml:space="preserve">13 (0 - 37)</w:t>
             </w:r>
           </w:p>
         </w:tc>
@@ -7071,19 +7079,19 @@
               <w:jc w:val="left"/>
             </w:pPr>
             <w:r>
-              <w:t xml:space="preserve">15 (0.82)</w:t>
-            </w:r>
-          </w:p>
-        </w:tc>
-        <w:tc>
-          <w:tcPr/>
-          <w:p>
-            <w:pPr>
-              <w:pStyle w:val="Compact"/>
-              <w:jc w:val="left"/>
-            </w:pPr>
-            <w:r>
-              <w:t xml:space="preserve">13 (0.88)</w:t>
+              <w:t xml:space="preserve">15 (1 - 44)</w:t>
+            </w:r>
+          </w:p>
+        </w:tc>
+        <w:tc>
+          <w:tcPr/>
+          <w:p>
+            <w:pPr>
+              <w:pStyle w:val="Compact"/>
+              <w:jc w:val="left"/>
+            </w:pPr>
+            <w:r>
+              <w:t xml:space="preserve">13 (0 - 37)</w:t>
             </w:r>
           </w:p>
         </w:tc>
@@ -7145,19 +7153,19 @@
               <w:jc w:val="left"/>
             </w:pPr>
             <w:r>
-              <w:t xml:space="preserve">22 (0.66)</w:t>
-            </w:r>
-          </w:p>
-        </w:tc>
-        <w:tc>
-          <w:tcPr/>
-          <w:p>
-            <w:pPr>
-              <w:pStyle w:val="Compact"/>
-              <w:jc w:val="left"/>
-            </w:pPr>
-            <w:r>
-              <w:t xml:space="preserve">0 (-)</w:t>
+              <w:t xml:space="preserve">22 (3 - 54)</w:t>
+            </w:r>
+          </w:p>
+        </w:tc>
+        <w:tc>
+          <w:tcPr/>
+          <w:p>
+            <w:pPr>
+              <w:pStyle w:val="Compact"/>
+              <w:jc w:val="left"/>
+            </w:pPr>
+            <w:r>
+              <w:t xml:space="preserve">4 (0 - 21)</w:t>
             </w:r>
           </w:p>
         </w:tc>
@@ -7219,19 +7227,19 @@
               <w:jc w:val="left"/>
             </w:pPr>
             <w:r>
-              <w:t xml:space="preserve">21 (0.7)</w:t>
-            </w:r>
-          </w:p>
-        </w:tc>
-        <w:tc>
-          <w:tcPr/>
-          <w:p>
-            <w:pPr>
-              <w:pStyle w:val="Compact"/>
-              <w:jc w:val="left"/>
-            </w:pPr>
-            <w:r>
-              <w:t xml:space="preserve">10 (0.98)</w:t>
+              <w:t xml:space="preserve">21 (3 - 51)</w:t>
+            </w:r>
+          </w:p>
+        </w:tc>
+        <w:tc>
+          <w:tcPr/>
+          <w:p>
+            <w:pPr>
+              <w:pStyle w:val="Compact"/>
+              <w:jc w:val="left"/>
+            </w:pPr>
+            <w:r>
+              <w:t xml:space="preserve">9 (0 - 27)</w:t>
             </w:r>
           </w:p>
         </w:tc>
@@ -7367,19 +7375,19 @@
               <w:jc w:val="left"/>
             </w:pPr>
             <w:r>
-              <w:t xml:space="preserve">25 (0.78)</w:t>
-            </w:r>
-          </w:p>
-        </w:tc>
-        <w:tc>
-          <w:tcPr/>
-          <w:p>
-            <w:pPr>
-              <w:pStyle w:val="Compact"/>
-              <w:jc w:val="left"/>
-            </w:pPr>
-            <w:r>
-              <w:t xml:space="preserve">0 (-)</w:t>
+              <w:t xml:space="preserve">26 (2 - 76)</w:t>
+            </w:r>
+          </w:p>
+        </w:tc>
+        <w:tc>
+          <w:tcPr/>
+          <w:p>
+            <w:pPr>
+              <w:pStyle w:val="Compact"/>
+              <w:jc w:val="left"/>
+            </w:pPr>
+            <w:r>
+              <w:t xml:space="preserve">6 (0 - 29)</w:t>
             </w:r>
           </w:p>
         </w:tc>
@@ -7515,19 +7523,19 @@
               <w:jc w:val="left"/>
             </w:pPr>
             <w:r>
-              <w:t xml:space="preserve">41 (0.46)</w:t>
-            </w:r>
-          </w:p>
-        </w:tc>
-        <w:tc>
-          <w:tcPr/>
-          <w:p>
-            <w:pPr>
-              <w:pStyle w:val="Compact"/>
-              <w:jc w:val="left"/>
-            </w:pPr>
-            <w:r>
-              <w:t xml:space="preserve">0 (-)</w:t>
+              <w:t xml:space="preserve">42 (10 - 82)</w:t>
+            </w:r>
+          </w:p>
+        </w:tc>
+        <w:tc>
+          <w:tcPr/>
+          <w:p>
+            <w:pPr>
+              <w:pStyle w:val="Compact"/>
+              <w:jc w:val="left"/>
+            </w:pPr>
+            <w:r>
+              <w:t xml:space="preserve">2 (0 - 13)</w:t>
             </w:r>
           </w:p>
         </w:tc>
@@ -7589,19 +7597,19 @@
               <w:jc w:val="left"/>
             </w:pPr>
             <w:r>
-              <w:t xml:space="preserve">0 (-)</w:t>
-            </w:r>
-          </w:p>
-        </w:tc>
-        <w:tc>
-          <w:tcPr/>
-          <w:p>
-            <w:pPr>
-              <w:pStyle w:val="Compact"/>
-              <w:jc w:val="left"/>
-            </w:pPr>
-            <w:r>
-              <w:t xml:space="preserve">0 (-)</w:t>
+              <w:t xml:space="preserve">-</w:t>
+            </w:r>
+          </w:p>
+        </w:tc>
+        <w:tc>
+          <w:tcPr/>
+          <w:p>
+            <w:pPr>
+              <w:pStyle w:val="Compact"/>
+              <w:jc w:val="left"/>
+            </w:pPr>
+            <w:r>
+              <w:t xml:space="preserve">-</w:t>
             </w:r>
           </w:p>
         </w:tc>
@@ -7663,19 +7671,19 @@
               <w:jc w:val="left"/>
             </w:pPr>
             <w:r>
-              <w:t xml:space="preserve">0 (-)</w:t>
-            </w:r>
-          </w:p>
-        </w:tc>
-        <w:tc>
-          <w:tcPr/>
-          <w:p>
-            <w:pPr>
-              <w:pStyle w:val="Compact"/>
-              <w:jc w:val="left"/>
-            </w:pPr>
-            <w:r>
-              <w:t xml:space="preserve">0 (-)</w:t>
+              <w:t xml:space="preserve">-</w:t>
+            </w:r>
+          </w:p>
+        </w:tc>
+        <w:tc>
+          <w:tcPr/>
+          <w:p>
+            <w:pPr>
+              <w:pStyle w:val="Compact"/>
+              <w:jc w:val="left"/>
+            </w:pPr>
+            <w:r>
+              <w:t xml:space="preserve">-</w:t>
             </w:r>
           </w:p>
         </w:tc>
@@ -7737,19 +7745,19 @@
               <w:jc w:val="left"/>
             </w:pPr>
             <w:r>
-              <w:t xml:space="preserve">323 (0.17)</w:t>
-            </w:r>
-          </w:p>
-        </w:tc>
-        <w:tc>
-          <w:tcPr/>
-          <w:p>
-            <w:pPr>
-              <w:pStyle w:val="Compact"/>
-              <w:jc w:val="left"/>
-            </w:pPr>
-            <w:r>
-              <w:t xml:space="preserve">85 (0.3)</w:t>
+              <w:t xml:space="preserve">329 (220 - 438)</w:t>
+            </w:r>
+          </w:p>
+        </w:tc>
+        <w:tc>
+          <w:tcPr/>
+          <w:p>
+            <w:pPr>
+              <w:pStyle w:val="Compact"/>
+              <w:jc w:val="left"/>
+            </w:pPr>
+            <w:r>
+              <w:t xml:space="preserve">90 (38 - 142)</w:t>
             </w:r>
           </w:p>
         </w:tc>
@@ -7761,7 +7769,7 @@
         <w:pStyle w:val="TableCaption"/>
       </w:pPr>
       <w:r>
-        <w:t xml:space="preserve">Table 3.6: Estimates (CV) of spawners by area and origin.</w:t>
+        <w:t xml:space="preserve">Table 3.6: Estimates (95% CI) of spawners by area and origin.</w:t>
       </w:r>
     </w:p>
     <w:tbl>
@@ -7769,7 +7777,7 @@
         <w:tblStyle w:val="Table"/>
         <w:tblW w:type="auto" w:w="0"/>
         <w:tblLook w:firstRow="1" w:lastRow="0" w:firstColumn="0" w:lastColumn="0" w:noHBand="0" w:noVBand="0" w:val="0020"/>
-        <w:tblCaption w:val="Table 3.6: Estimates (CV) of spawners by area and origin."/>
+        <w:tblCaption w:val="Table 3.6: Estimates (95% CI) of spawners by area and origin."/>
       </w:tblPr>
       <w:tblGrid>
         <w:gridCol w:w="1980"/>
@@ -7863,19 +7871,19 @@
               <w:jc w:val="left"/>
             </w:pPr>
             <w:r>
-              <w:t xml:space="preserve">21 (0.7)</w:t>
-            </w:r>
-          </w:p>
-        </w:tc>
-        <w:tc>
-          <w:tcPr/>
-          <w:p>
-            <w:pPr>
-              <w:pStyle w:val="Compact"/>
-              <w:jc w:val="left"/>
-            </w:pPr>
-            <w:r>
-              <w:t xml:space="preserve">10 (0.98)</w:t>
+              <w:t xml:space="preserve">21 (0 - 49)</w:t>
+            </w:r>
+          </w:p>
+        </w:tc>
+        <w:tc>
+          <w:tcPr/>
+          <w:p>
+            <w:pPr>
+              <w:pStyle w:val="Compact"/>
+              <w:jc w:val="left"/>
+            </w:pPr>
+            <w:r>
+              <w:t xml:space="preserve">9 (0 - 26)</w:t>
             </w:r>
           </w:p>
         </w:tc>
@@ -7913,19 +7921,19 @@
               <w:jc w:val="left"/>
             </w:pPr>
             <w:r>
-              <w:t xml:space="preserve">25 (0.78)</w:t>
-            </w:r>
-          </w:p>
-        </w:tc>
-        <w:tc>
-          <w:tcPr/>
-          <w:p>
-            <w:pPr>
-              <w:pStyle w:val="Compact"/>
-              <w:jc w:val="left"/>
-            </w:pPr>
-            <w:r>
-              <w:t xml:space="preserve">0 (-)</w:t>
+              <w:t xml:space="preserve">26 (0 - 68)</w:t>
+            </w:r>
+          </w:p>
+        </w:tc>
+        <w:tc>
+          <w:tcPr/>
+          <w:p>
+            <w:pPr>
+              <w:pStyle w:val="Compact"/>
+              <w:jc w:val="left"/>
+            </w:pPr>
+            <w:r>
+              <w:t xml:space="preserve">6 (0 - 26)</w:t>
             </w:r>
           </w:p>
         </w:tc>
@@ -7963,19 +7971,19 @@
               <w:jc w:val="left"/>
             </w:pPr>
             <w:r>
-              <w:t xml:space="preserve">22 (0.66)</w:t>
-            </w:r>
-          </w:p>
-        </w:tc>
-        <w:tc>
-          <w:tcPr/>
-          <w:p>
-            <w:pPr>
-              <w:pStyle w:val="Compact"/>
-              <w:jc w:val="left"/>
-            </w:pPr>
-            <w:r>
-              <w:t xml:space="preserve">0 (-)</w:t>
+              <w:t xml:space="preserve">22 (0 - 50)</w:t>
+            </w:r>
+          </w:p>
+        </w:tc>
+        <w:tc>
+          <w:tcPr/>
+          <w:p>
+            <w:pPr>
+              <w:pStyle w:val="Compact"/>
+              <w:jc w:val="left"/>
+            </w:pPr>
+            <w:r>
+              <w:t xml:space="preserve">4 (0 - 18)</w:t>
             </w:r>
           </w:p>
         </w:tc>
@@ -8013,19 +8021,19 @@
               <w:jc w:val="left"/>
             </w:pPr>
             <w:r>
-              <w:t xml:space="preserve">79 (0.35)</w:t>
-            </w:r>
-          </w:p>
-        </w:tc>
-        <w:tc>
-          <w:tcPr/>
-          <w:p>
-            <w:pPr>
-              <w:pStyle w:val="Compact"/>
-              <w:jc w:val="left"/>
-            </w:pPr>
-            <w:r>
-              <w:t xml:space="preserve">19 (0.68)</w:t>
+              <w:t xml:space="preserve">80 (28 - 132)</w:t>
+            </w:r>
+          </w:p>
+        </w:tc>
+        <w:tc>
+          <w:tcPr/>
+          <w:p>
+            <w:pPr>
+              <w:pStyle w:val="Compact"/>
+              <w:jc w:val="left"/>
+            </w:pPr>
+            <w:r>
+              <w:t xml:space="preserve">18 (0 - 41)</w:t>
             </w:r>
           </w:p>
         </w:tc>
@@ -8063,19 +8071,19 @@
               <w:jc w:val="left"/>
             </w:pPr>
             <w:r>
-              <w:t xml:space="preserve">0 (-)</w:t>
-            </w:r>
-          </w:p>
-        </w:tc>
-        <w:tc>
-          <w:tcPr/>
-          <w:p>
-            <w:pPr>
-              <w:pStyle w:val="Compact"/>
-              <w:jc w:val="left"/>
-            </w:pPr>
-            <w:r>
-              <w:t xml:space="preserve">0 (-)</w:t>
+              <w:t xml:space="preserve">-</w:t>
+            </w:r>
+          </w:p>
+        </w:tc>
+        <w:tc>
+          <w:tcPr/>
+          <w:p>
+            <w:pPr>
+              <w:pStyle w:val="Compact"/>
+              <w:jc w:val="left"/>
+            </w:pPr>
+            <w:r>
+              <w:t xml:space="preserve">-</w:t>
             </w:r>
           </w:p>
         </w:tc>
@@ -8113,19 +8121,19 @@
               <w:jc w:val="left"/>
             </w:pPr>
             <w:r>
-              <w:t xml:space="preserve">15 (0.82)</w:t>
-            </w:r>
-          </w:p>
-        </w:tc>
-        <w:tc>
-          <w:tcPr/>
-          <w:p>
-            <w:pPr>
-              <w:pStyle w:val="Compact"/>
-              <w:jc w:val="left"/>
-            </w:pPr>
-            <w:r>
-              <w:t xml:space="preserve">13 (0.88)</w:t>
+              <w:t xml:space="preserve">15 (0 - 40)</w:t>
+            </w:r>
+          </w:p>
+        </w:tc>
+        <w:tc>
+          <w:tcPr/>
+          <w:p>
+            <w:pPr>
+              <w:pStyle w:val="Compact"/>
+              <w:jc w:val="left"/>
+            </w:pPr>
+            <w:r>
+              <w:t xml:space="preserve">13 (0 - 34)</w:t>
             </w:r>
           </w:p>
         </w:tc>
@@ -8163,19 +8171,19 @@
               <w:jc w:val="left"/>
             </w:pPr>
             <w:r>
-              <w:t xml:space="preserve">41 (0.46)</w:t>
-            </w:r>
-          </w:p>
-        </w:tc>
-        <w:tc>
-          <w:tcPr/>
-          <w:p>
-            <w:pPr>
-              <w:pStyle w:val="Compact"/>
-              <w:jc w:val="left"/>
-            </w:pPr>
-            <w:r>
-              <w:t xml:space="preserve">0 (-)</w:t>
+              <w:t xml:space="preserve">42 (4 - 80)</w:t>
+            </w:r>
+          </w:p>
+        </w:tc>
+        <w:tc>
+          <w:tcPr/>
+          <w:p>
+            <w:pPr>
+              <w:pStyle w:val="Compact"/>
+              <w:jc w:val="left"/>
+            </w:pPr>
+            <w:r>
+              <w:t xml:space="preserve">2 (0 - 11)</w:t>
             </w:r>
           </w:p>
         </w:tc>
@@ -8213,19 +8221,19 @@
               <w:jc w:val="left"/>
             </w:pPr>
             <w:r>
-              <w:t xml:space="preserve">70 (0.37)</w:t>
-            </w:r>
-          </w:p>
-        </w:tc>
-        <w:tc>
-          <w:tcPr/>
-          <w:p>
-            <w:pPr>
-              <w:pStyle w:val="Compact"/>
-              <w:jc w:val="left"/>
-            </w:pPr>
-            <w:r>
-              <w:t xml:space="preserve">14 (0.88)</w:t>
+              <w:t xml:space="preserve">70 (18 - 122)</w:t>
+            </w:r>
+          </w:p>
+        </w:tc>
+        <w:tc>
+          <w:tcPr/>
+          <w:p>
+            <w:pPr>
+              <w:pStyle w:val="Compact"/>
+              <w:jc w:val="left"/>
+            </w:pPr>
+            <w:r>
+              <w:t xml:space="preserve">13 (0 - 34)</w:t>
             </w:r>
           </w:p>
         </w:tc>
@@ -8263,19 +8271,19 @@
               <w:jc w:val="left"/>
             </w:pPr>
             <w:r>
-              <w:t xml:space="preserve">4 (0.66)</w:t>
-            </w:r>
-          </w:p>
-        </w:tc>
-        <w:tc>
-          <w:tcPr/>
-          <w:p>
-            <w:pPr>
-              <w:pStyle w:val="Compact"/>
-              <w:jc w:val="left"/>
-            </w:pPr>
-            <w:r>
-              <w:t xml:space="preserve">4 (0.66)</w:t>
+              <w:t xml:space="preserve">4 (0 - 10)</w:t>
+            </w:r>
+          </w:p>
+        </w:tc>
+        <w:tc>
+          <w:tcPr/>
+          <w:p>
+            <w:pPr>
+              <w:pStyle w:val="Compact"/>
+              <w:jc w:val="left"/>
+            </w:pPr>
+            <w:r>
+              <w:t xml:space="preserve">4 (0 - 10)</w:t>
             </w:r>
           </w:p>
         </w:tc>
@@ -8313,19 +8321,19 @@
               <w:jc w:val="left"/>
             </w:pPr>
             <w:r>
-              <w:t xml:space="preserve">46 (0.34)</w:t>
-            </w:r>
-          </w:p>
-        </w:tc>
-        <w:tc>
-          <w:tcPr/>
-          <w:p>
-            <w:pPr>
-              <w:pStyle w:val="Compact"/>
-              <w:jc w:val="left"/>
-            </w:pPr>
-            <w:r>
-              <w:t xml:space="preserve">25 (0.36)</w:t>
+              <w:t xml:space="preserve">49 (16 - 82)</w:t>
+            </w:r>
+          </w:p>
+        </w:tc>
+        <w:tc>
+          <w:tcPr/>
+          <w:p>
+            <w:pPr>
+              <w:pStyle w:val="Compact"/>
+              <w:jc w:val="left"/>
+            </w:pPr>
+            <w:r>
+              <w:t xml:space="preserve">21 (5 - 37)</w:t>
             </w:r>
           </w:p>
         </w:tc>
@@ -8363,19 +8371,19 @@
               <w:jc w:val="left"/>
             </w:pPr>
             <w:r>
-              <w:t xml:space="preserve">0 (-)</w:t>
-            </w:r>
-          </w:p>
-        </w:tc>
-        <w:tc>
-          <w:tcPr/>
-          <w:p>
-            <w:pPr>
-              <w:pStyle w:val="Compact"/>
-              <w:jc w:val="left"/>
-            </w:pPr>
-            <w:r>
-              <w:t xml:space="preserve">0 (-)</w:t>
+              <w:t xml:space="preserve">-</w:t>
+            </w:r>
+          </w:p>
+        </w:tc>
+        <w:tc>
+          <w:tcPr/>
+          <w:p>
+            <w:pPr>
+              <w:pStyle w:val="Compact"/>
+              <w:jc w:val="left"/>
+            </w:pPr>
+            <w:r>
+              <w:t xml:space="preserve">-</w:t>
             </w:r>
           </w:p>
         </w:tc>
@@ -8413,19 +8421,19 @@
               <w:jc w:val="left"/>
             </w:pPr>
             <w:r>
-              <w:t xml:space="preserve">323 (0.17)</w:t>
-            </w:r>
-          </w:p>
-        </w:tc>
-        <w:tc>
-          <w:tcPr/>
-          <w:p>
-            <w:pPr>
-              <w:pStyle w:val="Compact"/>
-              <w:jc w:val="left"/>
-            </w:pPr>
-            <w:r>
-              <w:t xml:space="preserve">85 (0.3)</w:t>
+              <w:t xml:space="preserve">329 (220 - 438)</w:t>
+            </w:r>
+          </w:p>
+        </w:tc>
+        <w:tc>
+          <w:tcPr/>
+          <w:p>
+            <w:pPr>
+              <w:pStyle w:val="Compact"/>
+              <w:jc w:val="left"/>
+            </w:pPr>
+            <w:r>
+              <w:t xml:space="preserve">90 (38 - 142)</w:t>
             </w:r>
           </w:p>
         </w:tc>
@@ -8588,55 +8596,55 @@
               <w:jc w:val="left"/>
             </w:pPr>
             <w:r>
-              <w:t xml:space="preserve">355 (60)</w:t>
-            </w:r>
-          </w:p>
-        </w:tc>
-        <w:tc>
-          <w:tcPr/>
-          <w:p>
-            <w:pPr>
-              <w:pStyle w:val="Compact"/>
-              <w:jc w:val="left"/>
-            </w:pPr>
-            <w:r>
-              <w:t xml:space="preserve">323 (55)</w:t>
-            </w:r>
-          </w:p>
-        </w:tc>
-        <w:tc>
-          <w:tcPr/>
-          <w:p>
-            <w:pPr>
-              <w:pStyle w:val="Compact"/>
-              <w:jc w:val="right"/>
-            </w:pPr>
-            <w:r>
-              <w:t xml:space="preserve">0.090</w:t>
-            </w:r>
-          </w:p>
-        </w:tc>
-        <w:tc>
-          <w:tcPr/>
-          <w:p>
-            <w:pPr>
-              <w:pStyle w:val="Compact"/>
-              <w:jc w:val="right"/>
-            </w:pPr>
-            <w:r>
-              <w:t xml:space="preserve">0.218</w:t>
-            </w:r>
-          </w:p>
-        </w:tc>
-        <w:tc>
-          <w:tcPr/>
-          <w:p>
-            <w:pPr>
-              <w:pStyle w:val="Compact"/>
-              <w:jc w:val="right"/>
-            </w:pPr>
-            <w:r>
-              <w:t xml:space="preserve">2.417</w:t>
+              <w:t xml:space="preserve">358 (63)</w:t>
+            </w:r>
+          </w:p>
+        </w:tc>
+        <w:tc>
+          <w:tcPr/>
+          <w:p>
+            <w:pPr>
+              <w:pStyle w:val="Compact"/>
+              <w:jc w:val="left"/>
+            </w:pPr>
+            <w:r>
+              <w:t xml:space="preserve">329 (56)</w:t>
+            </w:r>
+          </w:p>
+        </w:tc>
+        <w:tc>
+          <w:tcPr/>
+          <w:p>
+            <w:pPr>
+              <w:pStyle w:val="Compact"/>
+              <w:jc w:val="right"/>
+            </w:pPr>
+            <w:r>
+              <w:t xml:space="preserve">0.081</w:t>
+            </w:r>
+          </w:p>
+        </w:tc>
+        <w:tc>
+          <w:tcPr/>
+          <w:p>
+            <w:pPr>
+              <w:pStyle w:val="Compact"/>
+              <w:jc w:val="right"/>
+            </w:pPr>
+            <w:r>
+              <w:t xml:space="preserve">0.224</w:t>
+            </w:r>
+          </w:p>
+        </w:tc>
+        <w:tc>
+          <w:tcPr/>
+          <w:p>
+            <w:pPr>
+              <w:pStyle w:val="Compact"/>
+              <w:jc w:val="right"/>
+            </w:pPr>
+            <w:r>
+              <w:t xml:space="preserve">2.766</w:t>
             </w:r>
           </w:p>
         </w:tc>
@@ -8662,55 +8670,55 @@
               <w:jc w:val="left"/>
             </w:pPr>
             <w:r>
-              <w:t xml:space="preserve">95 (36)</w:t>
-            </w:r>
-          </w:p>
-        </w:tc>
-        <w:tc>
-          <w:tcPr/>
-          <w:p>
-            <w:pPr>
-              <w:pStyle w:val="Compact"/>
-              <w:jc w:val="left"/>
-            </w:pPr>
-            <w:r>
-              <w:t xml:space="preserve">85 (25)</w:t>
-            </w:r>
-          </w:p>
-        </w:tc>
-        <w:tc>
-          <w:tcPr/>
-          <w:p>
-            <w:pPr>
-              <w:pStyle w:val="Compact"/>
-              <w:jc w:val="right"/>
-            </w:pPr>
-            <w:r>
-              <w:t xml:space="preserve">0.105</w:t>
-            </w:r>
-          </w:p>
-        </w:tc>
-        <w:tc>
-          <w:tcPr/>
-          <w:p>
-            <w:pPr>
-              <w:pStyle w:val="Compact"/>
-              <w:jc w:val="right"/>
-            </w:pPr>
-            <w:r>
-              <w:t xml:space="preserve">0.432</w:t>
-            </w:r>
-          </w:p>
-        </w:tc>
-        <w:tc>
-          <w:tcPr/>
-          <w:p>
-            <w:pPr>
-              <w:pStyle w:val="Compact"/>
-              <w:jc w:val="right"/>
-            </w:pPr>
-            <w:r>
-              <w:t xml:space="preserve">4.106</w:t>
+              <w:t xml:space="preserve">94 (36)</w:t>
+            </w:r>
+          </w:p>
+        </w:tc>
+        <w:tc>
+          <w:tcPr/>
+          <w:p>
+            <w:pPr>
+              <w:pStyle w:val="Compact"/>
+              <w:jc w:val="left"/>
+            </w:pPr>
+            <w:r>
+              <w:t xml:space="preserve">90 (27)</w:t>
+            </w:r>
+          </w:p>
+        </w:tc>
+        <w:tc>
+          <w:tcPr/>
+          <w:p>
+            <w:pPr>
+              <w:pStyle w:val="Compact"/>
+              <w:jc w:val="right"/>
+            </w:pPr>
+            <w:r>
+              <w:t xml:space="preserve">0.038</w:t>
+            </w:r>
+          </w:p>
+        </w:tc>
+        <w:tc>
+          <w:tcPr/>
+          <w:p>
+            <w:pPr>
+              <w:pStyle w:val="Compact"/>
+              <w:jc w:val="right"/>
+            </w:pPr>
+            <w:r>
+              <w:t xml:space="preserve">0.469</w:t>
+            </w:r>
+          </w:p>
+        </w:tc>
+        <w:tc>
+          <w:tcPr/>
+          <w:p>
+            <w:pPr>
+              <w:pStyle w:val="Compact"/>
+              <w:jc w:val="right"/>
+            </w:pPr>
+            <w:r>
+              <w:t xml:space="preserve">12.322</w:t>
             </w:r>
           </w:p>
         </w:tc>
@@ -8772,7 +8780,7 @@
         <w:pStyle w:val="BodyText"/>
       </w:pPr>
       <w:r>
-        <w:t xml:space="preserve">Hatchery and natural origin steelhead PIT-tagged at Priest Rapids dam were not detected in a number of tributaries this year, leading to estimates of zero hatchery spawners in those tributaries (Table</w:t>
+        <w:t xml:space="preserve">Neither hatchery nor natural origin steelhead PIT-tagged at Priest Rapids dam were detected in a few tributaries this year, so we did not produce estimates of spawners in those tributaries (Table</w:t>
       </w:r>
       <w:r>
         <w:t xml:space="preserve"> </w:t>
@@ -8781,7 +8789,7 @@
         <w:t xml:space="preserve">3.6</w:t>
       </w:r>
       <w:r>
-        <w:t xml:space="preserve">). Because these estimates are based on a sample of the entire Upper Columbia steelhead run, it’s possible a handful of steelhead may have spawned in those tributaries, but it’s potentially more likely that the estimate of zero steelhead spawners in those areas is correct.</w:t>
+        <w:t xml:space="preserve">). Because these estimates are based on a sample of the entire Upper Columbia steelhead run, it’s possible a handful of steelhead may have spawned in those tributaries, but it’s potentially more likely that there were zero steelhead spawners in those areas.</w:t>
       </w:r>
     </w:p>
     <w:bookmarkEnd w:id="34"/>
@@ -9095,19 +9103,19 @@
               <w:jc w:val="right"/>
             </w:pPr>
             <w:r>
-              <w:t xml:space="preserve">LowerCI</w:t>
-            </w:r>
-          </w:p>
-        </w:tc>
-        <w:tc>
-          <w:tcPr/>
-          <w:p>
-            <w:pPr>
-              <w:pStyle w:val="Compact"/>
-              <w:jc w:val="right"/>
-            </w:pPr>
-            <w:r>
-              <w:t xml:space="preserve">UpperCI</w:t>
+              <w:t xml:space="preserve">Lower CI</w:t>
+            </w:r>
+          </w:p>
+        </w:tc>
+        <w:tc>
+          <w:tcPr/>
+          <w:p>
+            <w:pPr>
+              <w:pStyle w:val="Compact"/>
+              <w:jc w:val="right"/>
+            </w:pPr>
+            <w:r>
+              <w:t xml:space="preserve">Upper CI</w:t>
             </w:r>
           </w:p>
         </w:tc>
@@ -11247,7 +11255,7 @@
               <w:jc w:val="right"/>
             </w:pPr>
             <w:r>
-              <w:t xml:space="preserve">32</w:t>
+              <w:t xml:space="preserve">31</w:t>
             </w:r>
           </w:p>
         </w:tc>

</xml_diff>